<commit_message>
Fixed code writer creating some public stateready signals for state machines (this was part of the old, incorrect model). added more documentation.
</commit_message>
<xml_diff>
--- a/documentation/visualsc code exporter.docx
+++ b/documentation/visualsc code exporter.docx
@@ -30,58 +30,147 @@
     </w:p>
     <w:p>
       <w:r>
-        <w:t xml:space="preserve">The hierarchical state machine is modeled using the Qt framework with QStates. The code exporter will create a .cpp and .h file for your state machine. </w:t>
-      </w:r>
-    </w:p>
-    <w:p>
-      <w:r>
-        <w:t xml:space="preserve">The class name and file name generated are based on the name of the root machine. if you wish to change the name of the .cpp and .h, do so through the root machine name, because that is how the class name is generated. </w:t>
-      </w:r>
-    </w:p>
-    <w:p>
-      <w:r>
-        <w:t>If root machine’s name is “my Root machine” then…</w:t>
-      </w:r>
-    </w:p>
-    <w:p>
-      <w:pPr>
-        <w:ind w:left="720"/>
+        <w:t>The hierarchical state machine is modeled using the Qt framework with QStates. The code exporter will create a .</w:t>
+      </w:r>
+      <w:proofErr w:type="spellStart"/>
+      <w:r>
+        <w:t>cpp</w:t>
+      </w:r>
+      <w:proofErr w:type="spellEnd"/>
+      <w:r>
+        <w:t xml:space="preserve"> and .h file</w:t>
+      </w:r>
+      <w:r>
+        <w:t xml:space="preserve"> based on the states and transitions in your state machine</w:t>
+      </w:r>
+      <w:r>
+        <w:t xml:space="preserve">. </w:t>
+      </w:r>
+    </w:p>
+    <w:p>
+      <w:r>
+        <w:t xml:space="preserve">The class name and file name generated are based on the name of the root machine. </w:t>
+      </w:r>
+      <w:r>
+        <w:t>If one</w:t>
+      </w:r>
+      <w:r>
+        <w:t xml:space="preserve"> wish</w:t>
+      </w:r>
+      <w:r>
+        <w:t>es</w:t>
+      </w:r>
+      <w:r>
+        <w:t xml:space="preserve"> to change the name of the .</w:t>
+      </w:r>
+      <w:proofErr w:type="spellStart"/>
+      <w:r>
+        <w:t>cpp</w:t>
+      </w:r>
+      <w:proofErr w:type="spellEnd"/>
+      <w:r>
+        <w:t xml:space="preserve"> and .h, </w:t>
+      </w:r>
+      <w:r>
+        <w:t xml:space="preserve">they should </w:t>
+      </w:r>
+      <w:r>
+        <w:t>do s</w:t>
+      </w:r>
+      <w:r>
+        <w:t>o through the root machine name.</w:t>
+      </w:r>
+      <w:r>
+        <w:t xml:space="preserve"> </w:t>
+      </w:r>
+    </w:p>
+    <w:p>
+      <w:r>
+        <w:t xml:space="preserve">For example, </w:t>
+      </w:r>
+      <w:r>
+        <w:t>a root machine</w:t>
+      </w:r>
+      <w:r>
+        <w:t xml:space="preserve"> name</w:t>
+      </w:r>
+      <w:r>
+        <w:t>d</w:t>
+      </w:r>
+      <w:r>
+        <w:t xml:space="preserve"> “my Root machine” </w:t>
+      </w:r>
+    </w:p>
+    <w:p>
+      <w:pPr>
+        <w:pStyle w:val="ListParagraph"/>
+        <w:numPr>
+          <w:ilvl w:val="0"/>
+          <w:numId w:val="2"/>
+        </w:numPr>
       </w:pPr>
       <w:r>
         <w:t xml:space="preserve">Class Name: </w:t>
       </w:r>
       <w:r>
         <w:tab/>
+      </w:r>
+      <w:proofErr w:type="spellStart"/>
+      <w:r>
         <w:t>MyRootMachine</w:t>
       </w:r>
-      <w:r>
-        <w:br/>
-      </w:r>
+      <w:proofErr w:type="spellEnd"/>
+    </w:p>
+    <w:p>
+      <w:pPr>
+        <w:pStyle w:val="ListParagraph"/>
+        <w:numPr>
+          <w:ilvl w:val="0"/>
+          <w:numId w:val="2"/>
+        </w:numPr>
+      </w:pPr>
       <w:r>
         <w:t>.</w:t>
       </w:r>
-      <w:r>
-        <w:t xml:space="preserve">cpp file name: </w:t>
+      <w:proofErr w:type="spellStart"/>
+      <w:r>
+        <w:t>cp</w:t>
+      </w:r>
+      <w:r>
+        <w:t>p</w:t>
+      </w:r>
+      <w:proofErr w:type="spellEnd"/>
+      <w:r>
+        <w:t xml:space="preserve"> file name: </w:t>
       </w:r>
       <w:r>
         <w:tab/>
         <w:t>myrootmachine.cpp</w:t>
       </w:r>
+    </w:p>
+    <w:p>
+      <w:pPr>
+        <w:pStyle w:val="ListParagraph"/>
+        <w:numPr>
+          <w:ilvl w:val="0"/>
+          <w:numId w:val="2"/>
+        </w:numPr>
+      </w:pPr>
+      <w:r>
+        <w:t>.h file name:</w:t>
+      </w:r>
+      <w:r>
+        <w:tab/>
+      </w:r>
+      <w:proofErr w:type="spellStart"/>
+      <w:r>
+        <w:t>myrootmachine.h</w:t>
+      </w:r>
+      <w:proofErr w:type="spellEnd"/>
       <w:r>
         <w:br/>
       </w:r>
-      <w:r>
-        <w:t>.</w:t>
-      </w:r>
-      <w:r>
-        <w:t>h file name:</w:t>
-      </w:r>
-      <w:r>
-        <w:tab/>
-        <w:t>myrootmachine.h</w:t>
-      </w:r>
-    </w:p>
-    <w:p/>
+    </w:p>
     <w:p>
       <w:pPr>
         <w:rPr>
@@ -92,7 +181,785 @@
         <w:rPr>
           <w:b/>
         </w:rPr>
-        <w:t>States</w:t>
+        <w:t>Generator Intro</w:t>
+      </w:r>
+    </w:p>
+    <w:p>
+      <w:r>
+        <w:t xml:space="preserve">The code generator will create a skeleton class for your state machine. This class has a member QState object for every state (QState, QStateMachine, or QFinalState). There will be some public signals and slots and some private signals and slots created for every state. </w:t>
+      </w:r>
+    </w:p>
+    <w:p>
+      <w:pPr>
+        <w:rPr>
+          <w:u w:val="single"/>
+        </w:rPr>
+      </w:pPr>
+      <w:r>
+        <w:rPr>
+          <w:u w:val="single"/>
+        </w:rPr>
+        <w:t>Public Slots Created</w:t>
+      </w:r>
+    </w:p>
+    <w:p>
+      <w:pPr>
+        <w:pStyle w:val="ListParagraph"/>
+        <w:numPr>
+          <w:ilvl w:val="0"/>
+          <w:numId w:val="4"/>
+        </w:numPr>
+      </w:pPr>
+      <w:r>
+        <w:t>Every transition will have its own public slot</w:t>
+      </w:r>
+    </w:p>
+    <w:p>
+      <w:pPr>
+        <w:pStyle w:val="ListParagraph"/>
+        <w:numPr>
+          <w:ilvl w:val="0"/>
+          <w:numId w:val="4"/>
+        </w:numPr>
+      </w:pPr>
+      <w:r>
+        <w:t xml:space="preserve">Slot Name: </w:t>
+      </w:r>
+      <w:proofErr w:type="spellStart"/>
+      <w:r>
+        <w:t>Event_eventName_uid</w:t>
+      </w:r>
+      <w:proofErr w:type="spellEnd"/>
+      <w:r>
+        <w:t>();</w:t>
+      </w:r>
+    </w:p>
+    <w:p>
+      <w:pPr>
+        <w:pStyle w:val="ListParagraph"/>
+        <w:numPr>
+          <w:ilvl w:val="0"/>
+          <w:numId w:val="4"/>
+        </w:numPr>
+      </w:pPr>
+      <w:r>
+        <w:t>Each</w:t>
+      </w:r>
+      <w:r>
+        <w:t xml:space="preserve"> event slot emits a</w:t>
+      </w:r>
+      <w:r>
+        <w:t xml:space="preserve"> </w:t>
+      </w:r>
+      <w:r>
+        <w:t>private</w:t>
+      </w:r>
+      <w:r>
+        <w:t xml:space="preserve"> </w:t>
+      </w:r>
+      <w:r>
+        <w:t>sig</w:t>
+      </w:r>
+      <w:r>
+        <w:t>nal corresponding to the event</w:t>
+      </w:r>
+    </w:p>
+    <w:p>
+      <w:pPr>
+        <w:pStyle w:val="ListParagraph"/>
+        <w:numPr>
+          <w:ilvl w:val="1"/>
+          <w:numId w:val="4"/>
+        </w:numPr>
+      </w:pPr>
+      <w:r>
+        <w:t xml:space="preserve">Signal Name: </w:t>
+      </w:r>
+      <w:proofErr w:type="spellStart"/>
+      <w:r>
+        <w:t>Relay_Event_eventName_uid</w:t>
+      </w:r>
+      <w:proofErr w:type="spellEnd"/>
+      <w:r>
+        <w:t>();</w:t>
+      </w:r>
+    </w:p>
+    <w:p>
+      <w:pPr>
+        <w:pStyle w:val="ListParagraph"/>
+        <w:numPr>
+          <w:ilvl w:val="1"/>
+          <w:numId w:val="4"/>
+        </w:numPr>
+      </w:pPr>
+      <w:proofErr w:type="spellStart"/>
+      <w:r>
+        <w:t>addTransition</w:t>
+      </w:r>
+      <w:proofErr w:type="spellEnd"/>
+      <w:r>
+        <w:t>() uses this signal</w:t>
+      </w:r>
+    </w:p>
+    <w:p>
+      <w:r>
+        <w:lastRenderedPageBreak/>
+        <w:drawing>
+          <wp:inline distT="0" distB="0" distL="0" distR="0" wp14:anchorId="42B7445A" wp14:editId="4971E5B7">
+            <wp:extent cx="4163006" cy="2953162"/>
+            <wp:effectExtent l="0" t="0" r="9525" b="0"/>
+            <wp:docPr id="5" name="Picture 5"/>
+            <wp:cNvGraphicFramePr>
+              <a:graphicFrameLocks xmlns:a="http://schemas.openxmlformats.org/drawingml/2006/main" noChangeAspect="1"/>
+            </wp:cNvGraphicFramePr>
+            <a:graphic xmlns:a="http://schemas.openxmlformats.org/drawingml/2006/main">
+              <a:graphicData uri="http://schemas.openxmlformats.org/drawingml/2006/picture">
+                <pic:pic xmlns:pic="http://schemas.openxmlformats.org/drawingml/2006/picture">
+                  <pic:nvPicPr>
+                    <pic:cNvPr id="0" name=""/>
+                    <pic:cNvPicPr/>
+                  </pic:nvPicPr>
+                  <pic:blipFill>
+                    <a:blip r:embed="rId8"/>
+                    <a:stretch>
+                      <a:fillRect/>
+                    </a:stretch>
+                  </pic:blipFill>
+                  <pic:spPr>
+                    <a:xfrm>
+                      <a:off x="0" y="0"/>
+                      <a:ext cx="4163006" cy="2953162"/>
+                    </a:xfrm>
+                    <a:prstGeom prst="rect">
+                      <a:avLst/>
+                    </a:prstGeom>
+                  </pic:spPr>
+                </pic:pic>
+              </a:graphicData>
+            </a:graphic>
+          </wp:inline>
+        </w:drawing>
+      </w:r>
+    </w:p>
+    <w:p>
+      <w:pPr>
+        <w:rPr>
+          <w:u w:val="single"/>
+        </w:rPr>
+      </w:pPr>
+      <w:r>
+        <w:rPr>
+          <w:u w:val="single"/>
+        </w:rPr>
+        <w:t>Public Signals Created</w:t>
+      </w:r>
+    </w:p>
+    <w:p>
+      <w:r>
+        <w:t xml:space="preserve">Each state will have publicly accessible signals corresponding to </w:t>
+      </w:r>
+      <w:r>
+        <w:t xml:space="preserve">the </w:t>
+      </w:r>
+      <w:r>
+        <w:t>QState</w:t>
+      </w:r>
+      <w:r>
+        <w:t xml:space="preserve"> private</w:t>
+      </w:r>
+      <w:r>
+        <w:t xml:space="preserve"> signals.</w:t>
+      </w:r>
+    </w:p>
+    <w:p>
+      <w:pPr>
+        <w:pStyle w:val="ListParagraph"/>
+        <w:numPr>
+          <w:ilvl w:val="0"/>
+          <w:numId w:val="5"/>
+        </w:numPr>
+      </w:pPr>
+      <w:r>
+        <w:t>QStates</w:t>
+      </w:r>
+      <w:r>
+        <w:t xml:space="preserve"> </w:t>
+      </w:r>
+    </w:p>
+    <w:p>
+      <w:pPr>
+        <w:pStyle w:val="ListParagraph"/>
+        <w:numPr>
+          <w:ilvl w:val="1"/>
+          <w:numId w:val="5"/>
+        </w:numPr>
+      </w:pPr>
+      <w:r>
+        <w:t>have</w:t>
+      </w:r>
+      <w:r>
+        <w:t xml:space="preserve"> two public signals for their state entry and state exit which correspond to the private signals entered() and exited() signals of the QState</w:t>
+      </w:r>
+    </w:p>
+    <w:p>
+      <w:pPr>
+        <w:pStyle w:val="ListParagraph"/>
+        <w:numPr>
+          <w:ilvl w:val="1"/>
+          <w:numId w:val="5"/>
+        </w:numPr>
+      </w:pPr>
+      <w:r>
+        <w:t xml:space="preserve">Public </w:t>
+      </w:r>
+      <w:r>
+        <w:t>Signal Names:</w:t>
+      </w:r>
+    </w:p>
+    <w:p>
+      <w:pPr>
+        <w:pStyle w:val="ListParagraph"/>
+        <w:numPr>
+          <w:ilvl w:val="2"/>
+          <w:numId w:val="5"/>
+        </w:numPr>
+      </w:pPr>
+      <w:proofErr w:type="spellStart"/>
+      <w:r>
+        <w:t>Signal_StateEntry_stateName_uid</w:t>
+      </w:r>
+      <w:proofErr w:type="spellEnd"/>
+      <w:r>
+        <w:t>()</w:t>
+      </w:r>
+    </w:p>
+    <w:p>
+      <w:pPr>
+        <w:pStyle w:val="ListParagraph"/>
+        <w:numPr>
+          <w:ilvl w:val="2"/>
+          <w:numId w:val="5"/>
+        </w:numPr>
+      </w:pPr>
+      <w:proofErr w:type="spellStart"/>
+      <w:r>
+        <w:t>Signal_StateExit_stateName_uid</w:t>
+      </w:r>
+      <w:proofErr w:type="spellEnd"/>
+      <w:r>
+        <w:t>()</w:t>
+      </w:r>
+    </w:p>
+    <w:p>
+      <w:r>
+        <w:drawing>
+          <wp:inline distT="0" distB="0" distL="0" distR="0" wp14:anchorId="3A132F5E" wp14:editId="0D0CF62E">
+            <wp:extent cx="5943600" cy="2561590"/>
+            <wp:effectExtent l="0" t="0" r="0" b="0"/>
+            <wp:docPr id="1" name="Picture 1"/>
+            <wp:cNvGraphicFramePr>
+              <a:graphicFrameLocks xmlns:a="http://schemas.openxmlformats.org/drawingml/2006/main" noChangeAspect="1"/>
+            </wp:cNvGraphicFramePr>
+            <a:graphic xmlns:a="http://schemas.openxmlformats.org/drawingml/2006/main">
+              <a:graphicData uri="http://schemas.openxmlformats.org/drawingml/2006/picture">
+                <pic:pic xmlns:pic="http://schemas.openxmlformats.org/drawingml/2006/picture">
+                  <pic:nvPicPr>
+                    <pic:cNvPr id="0" name=""/>
+                    <pic:cNvPicPr/>
+                  </pic:nvPicPr>
+                  <pic:blipFill>
+                    <a:blip r:embed="rId9"/>
+                    <a:stretch>
+                      <a:fillRect/>
+                    </a:stretch>
+                  </pic:blipFill>
+                  <pic:spPr>
+                    <a:xfrm>
+                      <a:off x="0" y="0"/>
+                      <a:ext cx="5943600" cy="2561590"/>
+                    </a:xfrm>
+                    <a:prstGeom prst="rect">
+                      <a:avLst/>
+                    </a:prstGeom>
+                  </pic:spPr>
+                </pic:pic>
+              </a:graphicData>
+            </a:graphic>
+          </wp:inline>
+        </w:drawing>
+      </w:r>
+    </w:p>
+    <w:p/>
+    <w:p>
+      <w:pPr>
+        <w:pStyle w:val="ListParagraph"/>
+        <w:numPr>
+          <w:ilvl w:val="0"/>
+          <w:numId w:val="5"/>
+        </w:numPr>
+      </w:pPr>
+      <w:r>
+        <w:lastRenderedPageBreak/>
+        <w:t>QStateMachine</w:t>
+      </w:r>
+    </w:p>
+    <w:p>
+      <w:pPr>
+        <w:pStyle w:val="ListParagraph"/>
+        <w:numPr>
+          <w:ilvl w:val="1"/>
+          <w:numId w:val="5"/>
+        </w:numPr>
+      </w:pPr>
+      <w:r>
+        <w:t>The root machine only has one public signal for its QStateMachine started() signal</w:t>
+      </w:r>
+    </w:p>
+    <w:p>
+      <w:pPr>
+        <w:pStyle w:val="ListParagraph"/>
+        <w:numPr>
+          <w:ilvl w:val="1"/>
+          <w:numId w:val="5"/>
+        </w:numPr>
+      </w:pPr>
+      <w:r>
+        <w:t xml:space="preserve">Public </w:t>
+      </w:r>
+      <w:r>
+        <w:t>Signal Name:</w:t>
+      </w:r>
+    </w:p>
+    <w:p>
+      <w:pPr>
+        <w:pStyle w:val="ListParagraph"/>
+        <w:numPr>
+          <w:ilvl w:val="2"/>
+          <w:numId w:val="5"/>
+        </w:numPr>
+      </w:pPr>
+      <w:proofErr w:type="spellStart"/>
+      <w:r>
+        <w:t>Signal_StateReady_stateName_uid</w:t>
+      </w:r>
+      <w:proofErr w:type="spellEnd"/>
+      <w:r>
+        <w:t xml:space="preserve">() </w:t>
+      </w:r>
+      <w:r>
+        <w:br/>
+      </w:r>
+    </w:p>
+    <w:p>
+      <w:pPr>
+        <w:pStyle w:val="ListParagraph"/>
+        <w:numPr>
+          <w:ilvl w:val="0"/>
+          <w:numId w:val="5"/>
+        </w:numPr>
+      </w:pPr>
+      <w:proofErr w:type="spellStart"/>
+      <w:r>
+        <w:t>entryAction</w:t>
+      </w:r>
+      <w:proofErr w:type="spellEnd"/>
+      <w:r>
+        <w:t xml:space="preserve"> for states</w:t>
+      </w:r>
+    </w:p>
+    <w:p>
+      <w:pPr>
+        <w:pStyle w:val="ListParagraph"/>
+        <w:numPr>
+          <w:ilvl w:val="1"/>
+          <w:numId w:val="5"/>
+        </w:numPr>
+      </w:pPr>
+      <w:r>
+        <w:t xml:space="preserve">each element in a comma separated list for the </w:t>
+      </w:r>
+      <w:proofErr w:type="spellStart"/>
+      <w:r>
+        <w:t>entryAction</w:t>
+      </w:r>
+      <w:proofErr w:type="spellEnd"/>
+      <w:r>
+        <w:t xml:space="preserve"> attribute for a state will have its own public signal</w:t>
+      </w:r>
+    </w:p>
+    <w:p>
+      <w:pPr>
+        <w:pStyle w:val="ListParagraph"/>
+        <w:numPr>
+          <w:ilvl w:val="2"/>
+          <w:numId w:val="5"/>
+        </w:numPr>
+      </w:pPr>
+      <w:r>
+        <w:t>An empty list results in no additional signals</w:t>
+      </w:r>
+      <w:r>
+        <w:tab/>
+      </w:r>
+    </w:p>
+    <w:p>
+      <w:pPr>
+        <w:pStyle w:val="ListParagraph"/>
+        <w:numPr>
+          <w:ilvl w:val="1"/>
+          <w:numId w:val="5"/>
+        </w:numPr>
+      </w:pPr>
+      <w:r>
+        <w:t xml:space="preserve">Public </w:t>
+      </w:r>
+      <w:r>
+        <w:t xml:space="preserve">Signal Name: </w:t>
+      </w:r>
+      <w:proofErr w:type="spellStart"/>
+      <w:r>
+        <w:t>EntryAction_</w:t>
+      </w:r>
+      <w:r>
+        <w:t>elementName</w:t>
+      </w:r>
+      <w:proofErr w:type="spellEnd"/>
+      <w:r>
+        <w:t>()</w:t>
+      </w:r>
+    </w:p>
+    <w:p>
+      <w:pPr>
+        <w:pStyle w:val="ListParagraph"/>
+        <w:numPr>
+          <w:ilvl w:val="1"/>
+          <w:numId w:val="5"/>
+        </w:numPr>
+      </w:pPr>
+      <w:r>
+        <w:t xml:space="preserve">These signals are emitted in the state’s </w:t>
+      </w:r>
+      <w:r>
+        <w:t>private entry slot</w:t>
+      </w:r>
+      <w:r>
+        <w:br/>
+      </w:r>
+    </w:p>
+    <w:p>
+      <w:pPr>
+        <w:pStyle w:val="ListParagraph"/>
+        <w:numPr>
+          <w:ilvl w:val="0"/>
+          <w:numId w:val="5"/>
+        </w:numPr>
+      </w:pPr>
+      <w:proofErr w:type="spellStart"/>
+      <w:r>
+        <w:t>exitAction</w:t>
+      </w:r>
+      <w:proofErr w:type="spellEnd"/>
+      <w:r>
+        <w:t xml:space="preserve"> for states</w:t>
+      </w:r>
+    </w:p>
+    <w:p>
+      <w:pPr>
+        <w:pStyle w:val="ListParagraph"/>
+        <w:numPr>
+          <w:ilvl w:val="1"/>
+          <w:numId w:val="5"/>
+        </w:numPr>
+      </w:pPr>
+      <w:r>
+        <w:t xml:space="preserve">each element in the comma separated list for the </w:t>
+      </w:r>
+      <w:proofErr w:type="spellStart"/>
+      <w:r>
+        <w:t>exitAction</w:t>
+      </w:r>
+      <w:proofErr w:type="spellEnd"/>
+      <w:r>
+        <w:t xml:space="preserve"> attribute for a state will have its own public signal</w:t>
+      </w:r>
+    </w:p>
+    <w:p>
+      <w:pPr>
+        <w:pStyle w:val="ListParagraph"/>
+        <w:numPr>
+          <w:ilvl w:val="2"/>
+          <w:numId w:val="5"/>
+        </w:numPr>
+      </w:pPr>
+      <w:r>
+        <w:t>An empty list results in no additional signals</w:t>
+      </w:r>
+    </w:p>
+    <w:p>
+      <w:pPr>
+        <w:pStyle w:val="ListParagraph"/>
+        <w:numPr>
+          <w:ilvl w:val="1"/>
+          <w:numId w:val="5"/>
+        </w:numPr>
+      </w:pPr>
+      <w:r>
+        <w:t xml:space="preserve">Public </w:t>
+      </w:r>
+      <w:r>
+        <w:t xml:space="preserve">Signal Name: </w:t>
+      </w:r>
+      <w:proofErr w:type="spellStart"/>
+      <w:r>
+        <w:t>ExitAction_elementName</w:t>
+      </w:r>
+      <w:proofErr w:type="spellEnd"/>
+      <w:r>
+        <w:t>()</w:t>
+      </w:r>
+    </w:p>
+    <w:p>
+      <w:pPr>
+        <w:pStyle w:val="ListParagraph"/>
+        <w:numPr>
+          <w:ilvl w:val="1"/>
+          <w:numId w:val="5"/>
+        </w:numPr>
+      </w:pPr>
+      <w:r>
+        <w:t>These signals are emitted in the state’s private exit slot</w:t>
+      </w:r>
+      <w:r>
+        <w:br/>
+      </w:r>
+    </w:p>
+    <w:p>
+      <w:pPr>
+        <w:pStyle w:val="ListParagraph"/>
+        <w:ind w:left="0"/>
+      </w:pPr>
+      <w:r>
+        <w:br/>
+      </w:r>
+      <w:r>
+        <w:br/>
+      </w:r>
+    </w:p>
+    <w:p>
+      <w:pPr>
+        <w:rPr>
+          <w:u w:val="single"/>
+        </w:rPr>
+      </w:pPr>
+      <w:r>
+        <w:rPr>
+          <w:u w:val="single"/>
+        </w:rPr>
+        <w:t>Private Slots Created</w:t>
+      </w:r>
+    </w:p>
+    <w:p>
+      <w:r>
+        <w:t xml:space="preserve">Each state will have private slots corresponding to QStates Entry and Exit. </w:t>
+      </w:r>
+      <w:r>
+        <w:t xml:space="preserve">When a transition is triggered, then two slots will be called. </w:t>
+      </w:r>
+    </w:p>
+    <w:p>
+      <w:pPr>
+        <w:pStyle w:val="ListParagraph"/>
+        <w:numPr>
+          <w:ilvl w:val="0"/>
+          <w:numId w:val="7"/>
+        </w:numPr>
+      </w:pPr>
+      <w:r>
+        <w:t>The exit slot</w:t>
+      </w:r>
+      <w:r>
+        <w:t xml:space="preserve"> of the source state</w:t>
+      </w:r>
+      <w:r>
+        <w:t xml:space="preserve"> </w:t>
+      </w:r>
+    </w:p>
+    <w:p>
+      <w:pPr>
+        <w:pStyle w:val="ListParagraph"/>
+        <w:numPr>
+          <w:ilvl w:val="0"/>
+          <w:numId w:val="7"/>
+        </w:numPr>
+      </w:pPr>
+      <w:r>
+        <w:t xml:space="preserve">The </w:t>
+      </w:r>
+      <w:r>
+        <w:t>entry slot of the target state</w:t>
+      </w:r>
+    </w:p>
+    <w:p>
+      <w:r>
+        <w:t>This is setup</w:t>
+      </w:r>
+      <w:r>
+        <w:t xml:space="preserve"> in the constructor with</w:t>
+      </w:r>
+      <w:r>
+        <w:t xml:space="preserve"> a connect of the </w:t>
+      </w:r>
+      <w:proofErr w:type="gramStart"/>
+      <w:r>
+        <w:t>entered(</w:t>
+      </w:r>
+      <w:proofErr w:type="gramEnd"/>
+      <w:r>
+        <w:t>) and exited() signals to these slots</w:t>
+      </w:r>
+    </w:p>
+    <w:p>
+      <w:r>
+        <w:drawing>
+          <wp:inline distT="0" distB="0" distL="0" distR="0" wp14:anchorId="5C0120A1" wp14:editId="324DBAC6">
+            <wp:extent cx="5753903" cy="1409897"/>
+            <wp:effectExtent l="0" t="0" r="0" b="0"/>
+            <wp:docPr id="4" name="Picture 4"/>
+            <wp:cNvGraphicFramePr>
+              <a:graphicFrameLocks xmlns:a="http://schemas.openxmlformats.org/drawingml/2006/main" noChangeAspect="1"/>
+            </wp:cNvGraphicFramePr>
+            <a:graphic xmlns:a="http://schemas.openxmlformats.org/drawingml/2006/main">
+              <a:graphicData uri="http://schemas.openxmlformats.org/drawingml/2006/picture">
+                <pic:pic xmlns:pic="http://schemas.openxmlformats.org/drawingml/2006/picture">
+                  <pic:nvPicPr>
+                    <pic:cNvPr id="0" name=""/>
+                    <pic:cNvPicPr/>
+                  </pic:nvPicPr>
+                  <pic:blipFill>
+                    <a:blip r:embed="rId10"/>
+                    <a:stretch>
+                      <a:fillRect/>
+                    </a:stretch>
+                  </pic:blipFill>
+                  <pic:spPr>
+                    <a:xfrm>
+                      <a:off x="0" y="0"/>
+                      <a:ext cx="5753903" cy="1409897"/>
+                    </a:xfrm>
+                    <a:prstGeom prst="rect">
+                      <a:avLst/>
+                    </a:prstGeom>
+                  </pic:spPr>
+                </pic:pic>
+              </a:graphicData>
+            </a:graphic>
+          </wp:inline>
+        </w:drawing>
+      </w:r>
+    </w:p>
+    <w:p>
+      <w:pPr>
+        <w:pStyle w:val="ListParagraph"/>
+      </w:pPr>
+    </w:p>
+    <w:p>
+      <w:pPr>
+        <w:rPr>
+          <w:u w:val="single"/>
+        </w:rPr>
+      </w:pPr>
+      <w:r>
+        <w:rPr>
+          <w:u w:val="single"/>
+        </w:rPr>
+        <w:t>Private Signals Created</w:t>
+      </w:r>
+    </w:p>
+    <w:p>
+      <w:pPr>
+        <w:pStyle w:val="ListParagraph"/>
+        <w:numPr>
+          <w:ilvl w:val="0"/>
+          <w:numId w:val="6"/>
+        </w:numPr>
+      </w:pPr>
+      <w:r>
+        <w:lastRenderedPageBreak/>
+        <w:t>Every transition has a private Event Signal, which triggers the corresponding transition</w:t>
+      </w:r>
+    </w:p>
+    <w:p>
+      <w:pPr>
+        <w:pStyle w:val="ListParagraph"/>
+        <w:numPr>
+          <w:ilvl w:val="1"/>
+          <w:numId w:val="6"/>
+        </w:numPr>
+      </w:pPr>
+      <w:r>
+        <w:t xml:space="preserve">Private </w:t>
+      </w:r>
+      <w:r>
+        <w:t xml:space="preserve">Signal Name: </w:t>
+      </w:r>
+      <w:proofErr w:type="spellStart"/>
+      <w:r>
+        <w:t>Relay_</w:t>
+      </w:r>
+      <w:r>
+        <w:t>Event_eventName_uid</w:t>
+      </w:r>
+      <w:proofErr w:type="spellEnd"/>
+      <w:r>
+        <w:t>()</w:t>
+      </w:r>
+    </w:p>
+    <w:p>
+      <w:pPr>
+        <w:pStyle w:val="ListParagraph"/>
+        <w:numPr>
+          <w:ilvl w:val="1"/>
+          <w:numId w:val="6"/>
+        </w:numPr>
+      </w:pPr>
+      <w:proofErr w:type="spellStart"/>
+      <w:r>
+        <w:t>addTransition</w:t>
+      </w:r>
+      <w:proofErr w:type="spellEnd"/>
+      <w:r>
+        <w:t>() uses this signal</w:t>
+      </w:r>
+    </w:p>
+    <w:p>
+      <w:pPr>
+        <w:pStyle w:val="ListParagraph"/>
+        <w:numPr>
+          <w:ilvl w:val="1"/>
+          <w:numId w:val="6"/>
+        </w:numPr>
+      </w:pPr>
+      <w:r>
+        <w:t>emit called inside corresponding public event slot</w:t>
+      </w:r>
+    </w:p>
+    <w:p>
+      <w:pPr>
+        <w:pStyle w:val="ListParagraph"/>
+        <w:ind w:left="1800"/>
+      </w:pPr>
+    </w:p>
+    <w:p>
+      <w:pPr>
+        <w:rPr>
+          <w:u w:val="single"/>
+        </w:rPr>
+      </w:pPr>
+      <w:r>
+        <w:rPr>
+          <w:u w:val="single"/>
+        </w:rPr>
+        <w:t>Private QState members</w:t>
       </w:r>
     </w:p>
     <w:p>
@@ -140,8 +1007,6 @@
       <w:r>
         <w:t>There is only one QStateMachine, the root machine. QStates can also be state machines by initializing QStates with a parent QState, but this is how it is modeled in Qt. QFinalStates are for any final states.</w:t>
       </w:r>
-      <w:bookmarkStart w:id="0" w:name="_GoBack"/>
-      <w:bookmarkEnd w:id="0"/>
     </w:p>
     <w:p>
       <w:pPr>
@@ -155,8 +1020,486 @@
     </w:p>
     <w:p>
       <w:r>
-        <w:t xml:space="preserve">When a final state is entered, it emits its finished() signal. This finished signal is relayed to its parent state machine, so when any of a state machine’s children states emits finished(), the state machine also emits its finished() signal. </w:t>
-      </w:r>
+        <w:t xml:space="preserve">When a final state is entered, it emits its </w:t>
+      </w:r>
+      <w:proofErr w:type="gramStart"/>
+      <w:r>
+        <w:t>finished(</w:t>
+      </w:r>
+      <w:proofErr w:type="gramEnd"/>
+      <w:r>
+        <w:t xml:space="preserve">) signal. This finished signal is relayed to its parent state machine, so when any of a state machine’s children states emits </w:t>
+      </w:r>
+      <w:proofErr w:type="gramStart"/>
+      <w:r>
+        <w:t>finished(</w:t>
+      </w:r>
+      <w:proofErr w:type="gramEnd"/>
+      <w:r>
+        <w:t xml:space="preserve">), the state machine also emits its finished() signal. </w:t>
+      </w:r>
+    </w:p>
+    <w:p/>
+    <w:p>
+      <w:pPr>
+        <w:rPr>
+          <w:b/>
+        </w:rPr>
+      </w:pPr>
+      <w:r>
+        <w:rPr>
+          <w:b/>
+        </w:rPr>
+        <w:t>State Translation</w:t>
+      </w:r>
+    </w:p>
+    <w:p>
+      <w:r>
+        <w:t xml:space="preserve">The attributes of a state and its parent and children will determine how it is used in the code generator.  QStates will help in modeling state relationships and transitions. Any state with children states is classified as a state machine. The constructor of the generated code will set up all parent-child relationships between states, call </w:t>
+      </w:r>
+      <w:proofErr w:type="spellStart"/>
+      <w:r>
+        <w:t>addTransition</w:t>
+      </w:r>
+      <w:proofErr w:type="spellEnd"/>
+      <w:r>
+        <w:t xml:space="preserve"> for every transition, and additional things depending on the attributes for states and transitions.</w:t>
+      </w:r>
+    </w:p>
+    <w:p>
+      <w:r>
+        <w:t>Each state attribute affects t</w:t>
+      </w:r>
+      <w:r>
+        <w:t>he code generator:</w:t>
+      </w:r>
+    </w:p>
+    <w:p>
+      <w:pPr>
+        <w:pStyle w:val="ListParagraph"/>
+        <w:numPr>
+          <w:ilvl w:val="0"/>
+          <w:numId w:val="3"/>
+        </w:numPr>
+      </w:pPr>
+      <w:r>
+        <w:t>Name</w:t>
+      </w:r>
+    </w:p>
+    <w:p>
+      <w:pPr>
+        <w:pStyle w:val="ListParagraph"/>
+        <w:numPr>
+          <w:ilvl w:val="1"/>
+          <w:numId w:val="3"/>
+        </w:numPr>
+      </w:pPr>
+      <w:r>
+        <w:t>member QState variable name is a camel case conversion of the name</w:t>
+      </w:r>
+    </w:p>
+    <w:p>
+      <w:pPr>
+        <w:pStyle w:val="ListParagraph"/>
+        <w:numPr>
+          <w:ilvl w:val="1"/>
+          <w:numId w:val="3"/>
+        </w:numPr>
+      </w:pPr>
+      <w:r>
+        <w:t>Member name: _</w:t>
+      </w:r>
+      <w:proofErr w:type="spellStart"/>
+      <w:r>
+        <w:t>nameInCamelCase_uid</w:t>
+      </w:r>
+      <w:proofErr w:type="spellEnd"/>
+      <w:r>
+        <w:t>;</w:t>
+      </w:r>
+      <w:r>
+        <w:br/>
+      </w:r>
+    </w:p>
+    <w:p>
+      <w:pPr>
+        <w:pStyle w:val="ListParagraph"/>
+        <w:numPr>
+          <w:ilvl w:val="0"/>
+          <w:numId w:val="3"/>
+        </w:numPr>
+      </w:pPr>
+      <w:proofErr w:type="spellStart"/>
+      <w:r>
+        <w:t>entryAction</w:t>
+      </w:r>
+      <w:proofErr w:type="spellEnd"/>
+    </w:p>
+    <w:p>
+      <w:pPr>
+        <w:pStyle w:val="ListParagraph"/>
+        <w:numPr>
+          <w:ilvl w:val="1"/>
+          <w:numId w:val="3"/>
+        </w:numPr>
+      </w:pPr>
+      <w:r>
+        <w:lastRenderedPageBreak/>
+        <w:t xml:space="preserve">each element in a comma separated list for the </w:t>
+      </w:r>
+      <w:proofErr w:type="spellStart"/>
+      <w:r>
+        <w:t>entryAction</w:t>
+      </w:r>
+      <w:proofErr w:type="spellEnd"/>
+      <w:r>
+        <w:t xml:space="preserve"> attribute for a state will have its own public signal</w:t>
+      </w:r>
+    </w:p>
+    <w:p>
+      <w:pPr>
+        <w:pStyle w:val="ListParagraph"/>
+        <w:numPr>
+          <w:ilvl w:val="2"/>
+          <w:numId w:val="3"/>
+        </w:numPr>
+      </w:pPr>
+      <w:r>
+        <w:t>An empty list results in no additional signals</w:t>
+      </w:r>
+      <w:r>
+        <w:tab/>
+      </w:r>
+    </w:p>
+    <w:p>
+      <w:pPr>
+        <w:pStyle w:val="ListParagraph"/>
+        <w:numPr>
+          <w:ilvl w:val="1"/>
+          <w:numId w:val="3"/>
+        </w:numPr>
+      </w:pPr>
+      <w:r>
+        <w:t xml:space="preserve">Private </w:t>
+      </w:r>
+      <w:r>
+        <w:t xml:space="preserve">Signal Name: </w:t>
+      </w:r>
+      <w:proofErr w:type="spellStart"/>
+      <w:r>
+        <w:t>EntryAction_elementName</w:t>
+      </w:r>
+      <w:proofErr w:type="spellEnd"/>
+      <w:r>
+        <w:t>()</w:t>
+      </w:r>
+    </w:p>
+    <w:p>
+      <w:pPr>
+        <w:pStyle w:val="ListParagraph"/>
+        <w:numPr>
+          <w:ilvl w:val="1"/>
+          <w:numId w:val="3"/>
+        </w:numPr>
+      </w:pPr>
+      <w:r>
+        <w:t>These signals are emitted in the state’s private entry slot</w:t>
+      </w:r>
+      <w:r>
+        <w:br/>
+      </w:r>
+    </w:p>
+    <w:p>
+      <w:pPr>
+        <w:pStyle w:val="ListParagraph"/>
+        <w:numPr>
+          <w:ilvl w:val="0"/>
+          <w:numId w:val="3"/>
+        </w:numPr>
+      </w:pPr>
+      <w:proofErr w:type="spellStart"/>
+      <w:r>
+        <w:t>exitAction</w:t>
+      </w:r>
+      <w:proofErr w:type="spellEnd"/>
+      <w:r>
+        <w:t xml:space="preserve"> for states</w:t>
+      </w:r>
+    </w:p>
+    <w:p>
+      <w:pPr>
+        <w:pStyle w:val="ListParagraph"/>
+        <w:numPr>
+          <w:ilvl w:val="1"/>
+          <w:numId w:val="3"/>
+        </w:numPr>
+      </w:pPr>
+      <w:r>
+        <w:t xml:space="preserve">each element in the comma separated list for the </w:t>
+      </w:r>
+      <w:proofErr w:type="spellStart"/>
+      <w:r>
+        <w:t>exitAction</w:t>
+      </w:r>
+      <w:proofErr w:type="spellEnd"/>
+      <w:r>
+        <w:t xml:space="preserve"> attribute for a state will have its own public signal</w:t>
+      </w:r>
+    </w:p>
+    <w:p>
+      <w:pPr>
+        <w:pStyle w:val="ListParagraph"/>
+        <w:numPr>
+          <w:ilvl w:val="2"/>
+          <w:numId w:val="3"/>
+        </w:numPr>
+      </w:pPr>
+      <w:r>
+        <w:t>An empty list results in no additional signals</w:t>
+      </w:r>
+    </w:p>
+    <w:p>
+      <w:pPr>
+        <w:pStyle w:val="ListParagraph"/>
+        <w:numPr>
+          <w:ilvl w:val="1"/>
+          <w:numId w:val="3"/>
+        </w:numPr>
+      </w:pPr>
+      <w:r>
+        <w:t xml:space="preserve">Private </w:t>
+      </w:r>
+      <w:r>
+        <w:t xml:space="preserve">Signal Name: </w:t>
+      </w:r>
+      <w:proofErr w:type="spellStart"/>
+      <w:r>
+        <w:t>ExitAction_elementName</w:t>
+      </w:r>
+      <w:proofErr w:type="spellEnd"/>
+      <w:r>
+        <w:t>()</w:t>
+      </w:r>
+    </w:p>
+    <w:p>
+      <w:pPr>
+        <w:pStyle w:val="ListParagraph"/>
+        <w:numPr>
+          <w:ilvl w:val="1"/>
+          <w:numId w:val="3"/>
+        </w:numPr>
+      </w:pPr>
+      <w:r>
+        <w:t>These signals are emitted in the state’s private exit slot</w:t>
+      </w:r>
+      <w:r>
+        <w:br/>
+      </w:r>
+    </w:p>
+    <w:p>
+      <w:pPr>
+        <w:pStyle w:val="ListParagraph"/>
+        <w:numPr>
+          <w:ilvl w:val="0"/>
+          <w:numId w:val="3"/>
+        </w:numPr>
+      </w:pPr>
+      <w:proofErr w:type="spellStart"/>
+      <w:r>
+        <w:t>finalState</w:t>
+      </w:r>
+      <w:proofErr w:type="spellEnd"/>
+    </w:p>
+    <w:p>
+      <w:pPr>
+        <w:pStyle w:val="ListParagraph"/>
+        <w:numPr>
+          <w:ilvl w:val="1"/>
+          <w:numId w:val="3"/>
+        </w:numPr>
+      </w:pPr>
+      <w:r>
+        <w:t>true/false</w:t>
+      </w:r>
+    </w:p>
+    <w:p>
+      <w:pPr>
+        <w:pStyle w:val="ListParagraph"/>
+        <w:numPr>
+          <w:ilvl w:val="1"/>
+          <w:numId w:val="3"/>
+        </w:numPr>
+      </w:pPr>
+      <w:r>
+        <w:t>the QState</w:t>
+      </w:r>
+      <w:r>
+        <w:t xml:space="preserve"> member</w:t>
+      </w:r>
+      <w:r>
+        <w:t xml:space="preserve"> object will be created as a QFinalState</w:t>
+      </w:r>
+    </w:p>
+    <w:p>
+      <w:pPr>
+        <w:pStyle w:val="ListParagraph"/>
+        <w:numPr>
+          <w:ilvl w:val="1"/>
+          <w:numId w:val="3"/>
+        </w:numPr>
+      </w:pPr>
+      <w:r>
+        <w:t>final states are optional</w:t>
+      </w:r>
+    </w:p>
+    <w:p>
+      <w:pPr>
+        <w:pStyle w:val="ListParagraph"/>
+        <w:numPr>
+          <w:ilvl w:val="1"/>
+          <w:numId w:val="3"/>
+        </w:numPr>
+      </w:pPr>
+      <w:r>
+        <w:t>a state machine can have any number of final states set, including none</w:t>
+      </w:r>
+      <w:r>
+        <w:br/>
+      </w:r>
+    </w:p>
+    <w:p>
+      <w:pPr>
+        <w:pStyle w:val="ListParagraph"/>
+        <w:numPr>
+          <w:ilvl w:val="0"/>
+          <w:numId w:val="3"/>
+        </w:numPr>
+      </w:pPr>
+      <w:proofErr w:type="spellStart"/>
+      <w:r>
+        <w:t>initialState</w:t>
+      </w:r>
+      <w:proofErr w:type="spellEnd"/>
+    </w:p>
+    <w:p>
+      <w:pPr>
+        <w:pStyle w:val="ListParagraph"/>
+        <w:numPr>
+          <w:ilvl w:val="1"/>
+          <w:numId w:val="3"/>
+        </w:numPr>
+      </w:pPr>
+      <w:r>
+        <w:t>true/false</w:t>
+      </w:r>
+    </w:p>
+    <w:p>
+      <w:pPr>
+        <w:pStyle w:val="ListParagraph"/>
+        <w:numPr>
+          <w:ilvl w:val="1"/>
+          <w:numId w:val="3"/>
+        </w:numPr>
+      </w:pPr>
+      <w:r>
+        <w:t xml:space="preserve">constructor calls </w:t>
+      </w:r>
+      <w:proofErr w:type="spellStart"/>
+      <w:r>
+        <w:t>setInitialState</w:t>
+      </w:r>
+      <w:proofErr w:type="spellEnd"/>
+      <w:r>
+        <w:t xml:space="preserve"> for this state’s parent</w:t>
+      </w:r>
+    </w:p>
+    <w:p>
+      <w:pPr>
+        <w:pStyle w:val="ListParagraph"/>
+        <w:numPr>
+          <w:ilvl w:val="1"/>
+          <w:numId w:val="3"/>
+        </w:numPr>
+      </w:pPr>
+      <w:r>
+        <w:t xml:space="preserve">every state machine needs an initial state set (unless </w:t>
+      </w:r>
+      <w:r>
+        <w:t xml:space="preserve"> parallel</w:t>
+      </w:r>
+      <w:r>
+        <w:t>)</w:t>
+      </w:r>
+      <w:r>
+        <w:br/>
+      </w:r>
+    </w:p>
+    <w:p>
+      <w:pPr>
+        <w:pStyle w:val="ListParagraph"/>
+        <w:numPr>
+          <w:ilvl w:val="0"/>
+          <w:numId w:val="3"/>
+        </w:numPr>
+      </w:pPr>
+      <w:proofErr w:type="spellStart"/>
+      <w:r>
+        <w:t>parallelState</w:t>
+      </w:r>
+      <w:proofErr w:type="spellEnd"/>
+    </w:p>
+    <w:p>
+      <w:pPr>
+        <w:pStyle w:val="ListParagraph"/>
+        <w:numPr>
+          <w:ilvl w:val="1"/>
+          <w:numId w:val="3"/>
+        </w:numPr>
+      </w:pPr>
+      <w:r>
+        <w:t>true/false</w:t>
+      </w:r>
+    </w:p>
+    <w:p>
+      <w:pPr>
+        <w:pStyle w:val="ListParagraph"/>
+        <w:numPr>
+          <w:ilvl w:val="1"/>
+          <w:numId w:val="3"/>
+        </w:numPr>
+      </w:pPr>
+      <w:r>
+        <w:t>initializes QState as a parallel state</w:t>
+      </w:r>
+    </w:p>
+    <w:p>
+      <w:pPr>
+        <w:pStyle w:val="ListParagraph"/>
+        <w:numPr>
+          <w:ilvl w:val="1"/>
+          <w:numId w:val="3"/>
+        </w:numPr>
+      </w:pPr>
+      <w:r>
+        <w:t>top level children run concurrently</w:t>
+      </w:r>
+    </w:p>
+    <w:p>
+      <w:pPr>
+        <w:pStyle w:val="ListParagraph"/>
+        <w:numPr>
+          <w:ilvl w:val="1"/>
+          <w:numId w:val="3"/>
+        </w:numPr>
+      </w:pPr>
+      <w:r>
+        <w:t>only emits a finished() signal once all children emit their finished signal</w:t>
+      </w:r>
+    </w:p>
+    <w:p>
+      <w:pPr>
+        <w:ind w:left="720"/>
+      </w:pPr>
     </w:p>
     <w:p>
       <w:pPr>
@@ -176,6 +1519,199 @@
           <w:b/>
         </w:rPr>
         <w:t>Transitions</w:t>
+      </w:r>
+    </w:p>
+    <w:p>
+      <w:r>
+        <w:t xml:space="preserve">Every transition will be added to the state machine model by calling </w:t>
+      </w:r>
+      <w:proofErr w:type="spellStart"/>
+      <w:r>
+        <w:t>addTransition</w:t>
+      </w:r>
+      <w:proofErr w:type="spellEnd"/>
+      <w:r>
+        <w:t xml:space="preserve"> in the constructor. Each transition also gets a public slot. This slot emits a relay signal that triggers the transition. </w:t>
+      </w:r>
+    </w:p>
+    <w:p>
+      <w:r>
+        <w:t>Each transition attribute affects the code generator:</w:t>
+      </w:r>
+    </w:p>
+    <w:p>
+      <w:pPr>
+        <w:pStyle w:val="ListParagraph"/>
+        <w:numPr>
+          <w:ilvl w:val="0"/>
+          <w:numId w:val="9"/>
+        </w:numPr>
+      </w:pPr>
+      <w:r>
+        <w:t>event</w:t>
+      </w:r>
+    </w:p>
+    <w:p>
+      <w:pPr>
+        <w:pStyle w:val="ListParagraph"/>
+        <w:numPr>
+          <w:ilvl w:val="1"/>
+          <w:numId w:val="9"/>
+        </w:numPr>
+      </w:pPr>
+      <w:r>
+        <w:t>name of transition</w:t>
+      </w:r>
+    </w:p>
+    <w:p>
+      <w:pPr>
+        <w:pStyle w:val="ListParagraph"/>
+        <w:numPr>
+          <w:ilvl w:val="1"/>
+          <w:numId w:val="9"/>
+        </w:numPr>
+      </w:pPr>
+      <w:r>
+        <w:t xml:space="preserve">Public Slot Name: </w:t>
+      </w:r>
+      <w:proofErr w:type="spellStart"/>
+      <w:r>
+        <w:t>Event_eventName_uid</w:t>
+      </w:r>
+      <w:proofErr w:type="spellEnd"/>
+      <w:r>
+        <w:t>()</w:t>
+      </w:r>
+    </w:p>
+    <w:p>
+      <w:pPr>
+        <w:pStyle w:val="ListParagraph"/>
+        <w:numPr>
+          <w:ilvl w:val="1"/>
+          <w:numId w:val="9"/>
+        </w:numPr>
+      </w:pPr>
+      <w:r>
+        <w:lastRenderedPageBreak/>
+        <w:t xml:space="preserve">Private Relay Signal Name: </w:t>
+      </w:r>
+      <w:proofErr w:type="spellStart"/>
+      <w:r>
+        <w:t>Relay_Event_eventName_uid</w:t>
+      </w:r>
+      <w:proofErr w:type="spellEnd"/>
+      <w:r>
+        <w:t>()</w:t>
+      </w:r>
+    </w:p>
+    <w:p>
+      <w:pPr>
+        <w:pStyle w:val="ListParagraph"/>
+        <w:numPr>
+          <w:ilvl w:val="0"/>
+          <w:numId w:val="9"/>
+        </w:numPr>
+      </w:pPr>
+      <w:r>
+        <w:t>Comments</w:t>
+      </w:r>
+    </w:p>
+    <w:p>
+      <w:pPr>
+        <w:pStyle w:val="ListParagraph"/>
+        <w:numPr>
+          <w:ilvl w:val="1"/>
+          <w:numId w:val="9"/>
+        </w:numPr>
+      </w:pPr>
+      <w:r>
+        <w:t xml:space="preserve">Creates a comment in the constructor for the </w:t>
+      </w:r>
+      <w:proofErr w:type="spellStart"/>
+      <w:r>
+        <w:t>addTransition</w:t>
+      </w:r>
+      <w:proofErr w:type="spellEnd"/>
+      <w:r>
+        <w:t xml:space="preserve"> line</w:t>
+      </w:r>
+    </w:p>
+    <w:p>
+      <w:pPr>
+        <w:pStyle w:val="ListParagraph"/>
+        <w:ind w:left="1440"/>
+      </w:pPr>
+    </w:p>
+    <w:p>
+      <w:pPr>
+        <w:pStyle w:val="ListParagraph"/>
+        <w:numPr>
+          <w:ilvl w:val="0"/>
+          <w:numId w:val="9"/>
+        </w:numPr>
+      </w:pPr>
+      <w:proofErr w:type="spellStart"/>
+      <w:r>
+        <w:t>connectToFinished</w:t>
+      </w:r>
+      <w:proofErr w:type="spellEnd"/>
+    </w:p>
+    <w:p>
+      <w:pPr>
+        <w:pStyle w:val="ListParagraph"/>
+        <w:numPr>
+          <w:ilvl w:val="1"/>
+          <w:numId w:val="9"/>
+        </w:numPr>
+      </w:pPr>
+      <w:r>
+        <w:t>true/false</w:t>
+      </w:r>
+    </w:p>
+    <w:p>
+      <w:pPr>
+        <w:pStyle w:val="ListParagraph"/>
+        <w:numPr>
+          <w:ilvl w:val="1"/>
+          <w:numId w:val="9"/>
+        </w:numPr>
+      </w:pPr>
+      <w:r>
+        <w:t xml:space="preserve">adds another </w:t>
+      </w:r>
+      <w:proofErr w:type="spellStart"/>
+      <w:r>
+        <w:t>addTransition</w:t>
+      </w:r>
+      <w:proofErr w:type="spellEnd"/>
+      <w:r>
+        <w:t xml:space="preserve"> Line to connect the source state’s finished() signal to the target state</w:t>
+      </w:r>
+      <w:bookmarkStart w:id="0" w:name="_GoBack"/>
+      <w:bookmarkEnd w:id="0"/>
+    </w:p>
+    <w:p>
+      <w:pPr>
+        <w:pStyle w:val="ListParagraph"/>
+        <w:ind w:left="1440"/>
+      </w:pPr>
+    </w:p>
+    <w:p>
+      <w:r>
+        <w:t xml:space="preserve"> </w:t>
+      </w:r>
+    </w:p>
+    <w:p>
+      <w:pPr>
+        <w:rPr>
+          <w:b/>
+        </w:rPr>
+      </w:pPr>
+      <w:r>
+        <w:rPr>
+          <w:b/>
+        </w:rPr>
+        <w:tab/>
       </w:r>
     </w:p>
     <w:p/>
@@ -189,9 +1725,371 @@
 </w:document>
 </file>
 
+<file path=word/endnotes.xml><?xml version="1.0" encoding="utf-8"?>
+<w:endnotes xmlns:wpc="http://schemas.microsoft.com/office/word/2010/wordprocessingCanvas" xmlns:mc="http://schemas.openxmlformats.org/markup-compatibility/2006" xmlns:o="urn:schemas-microsoft-com:office:office" xmlns:r="http://schemas.openxmlformats.org/officeDocument/2006/relationships" xmlns:m="http://schemas.openxmlformats.org/officeDocument/2006/math" xmlns:v="urn:schemas-microsoft-com:vml" xmlns:wp14="http://schemas.microsoft.com/office/word/2010/wordprocessingDrawing" xmlns:wp="http://schemas.openxmlformats.org/drawingml/2006/wordprocessingDrawing" xmlns:w10="urn:schemas-microsoft-com:office:word" xmlns:w="http://schemas.openxmlformats.org/wordprocessingml/2006/main" xmlns:w14="http://schemas.microsoft.com/office/word/2010/wordml" xmlns:wpg="http://schemas.microsoft.com/office/word/2010/wordprocessingGroup" xmlns:wpi="http://schemas.microsoft.com/office/word/2010/wordprocessingInk" xmlns:wne="http://schemas.microsoft.com/office/word/2006/wordml" xmlns:wps="http://schemas.microsoft.com/office/word/2010/wordprocessingShape" mc:Ignorable="w14 wp14">
+  <w:endnote w:type="separator" w:id="-1">
+    <w:p>
+      <w:pPr>
+        <w:spacing w:after="0" w:line="240" w:lineRule="auto"/>
+      </w:pPr>
+      <w:r>
+        <w:separator/>
+      </w:r>
+    </w:p>
+  </w:endnote>
+  <w:endnote w:type="continuationSeparator" w:id="0">
+    <w:p>
+      <w:pPr>
+        <w:spacing w:after="0" w:line="240" w:lineRule="auto"/>
+      </w:pPr>
+      <w:r>
+        <w:continuationSeparator/>
+      </w:r>
+    </w:p>
+  </w:endnote>
+</w:endnotes>
+</file>
+
+<file path=word/footnotes.xml><?xml version="1.0" encoding="utf-8"?>
+<w:footnotes xmlns:wpc="http://schemas.microsoft.com/office/word/2010/wordprocessingCanvas" xmlns:mc="http://schemas.openxmlformats.org/markup-compatibility/2006" xmlns:o="urn:schemas-microsoft-com:office:office" xmlns:r="http://schemas.openxmlformats.org/officeDocument/2006/relationships" xmlns:m="http://schemas.openxmlformats.org/officeDocument/2006/math" xmlns:v="urn:schemas-microsoft-com:vml" xmlns:wp14="http://schemas.microsoft.com/office/word/2010/wordprocessingDrawing" xmlns:wp="http://schemas.openxmlformats.org/drawingml/2006/wordprocessingDrawing" xmlns:w10="urn:schemas-microsoft-com:office:word" xmlns:w="http://schemas.openxmlformats.org/wordprocessingml/2006/main" xmlns:w14="http://schemas.microsoft.com/office/word/2010/wordml" xmlns:wpg="http://schemas.microsoft.com/office/word/2010/wordprocessingGroup" xmlns:wpi="http://schemas.microsoft.com/office/word/2010/wordprocessingInk" xmlns:wne="http://schemas.microsoft.com/office/word/2006/wordml" xmlns:wps="http://schemas.microsoft.com/office/word/2010/wordprocessingShape" mc:Ignorable="w14 wp14">
+  <w:footnote w:type="separator" w:id="-1">
+    <w:p>
+      <w:pPr>
+        <w:spacing w:after="0" w:line="240" w:lineRule="auto"/>
+      </w:pPr>
+      <w:r>
+        <w:separator/>
+      </w:r>
+    </w:p>
+  </w:footnote>
+  <w:footnote w:type="continuationSeparator" w:id="0">
+    <w:p>
+      <w:pPr>
+        <w:spacing w:after="0" w:line="240" w:lineRule="auto"/>
+      </w:pPr>
+      <w:r>
+        <w:continuationSeparator/>
+      </w:r>
+    </w:p>
+  </w:footnote>
+</w:footnotes>
+</file>
+
 <file path=word/numbering.xml><?xml version="1.0" encoding="utf-8"?>
 <w:numbering xmlns:wpc="http://schemas.microsoft.com/office/word/2010/wordprocessingCanvas" xmlns:mc="http://schemas.openxmlformats.org/markup-compatibility/2006" xmlns:o="urn:schemas-microsoft-com:office:office" xmlns:r="http://schemas.openxmlformats.org/officeDocument/2006/relationships" xmlns:m="http://schemas.openxmlformats.org/officeDocument/2006/math" xmlns:v="urn:schemas-microsoft-com:vml" xmlns:wp14="http://schemas.microsoft.com/office/word/2010/wordprocessingDrawing" xmlns:wp="http://schemas.openxmlformats.org/drawingml/2006/wordprocessingDrawing" xmlns:w10="urn:schemas-microsoft-com:office:word" xmlns:w="http://schemas.openxmlformats.org/wordprocessingml/2006/main" xmlns:w14="http://schemas.microsoft.com/office/word/2010/wordml" xmlns:wpg="http://schemas.microsoft.com/office/word/2010/wordprocessingGroup" xmlns:wpi="http://schemas.microsoft.com/office/word/2010/wordprocessingInk" xmlns:wne="http://schemas.microsoft.com/office/word/2006/wordml" xmlns:wps="http://schemas.microsoft.com/office/word/2010/wordprocessingShape" mc:Ignorable="w14 wp14">
   <w:abstractNum w:abstractNumId="0">
+    <w:nsid w:val="07340A2C"/>
+    <w:multiLevelType w:val="hybridMultilevel"/>
+    <w:tmpl w:val="F56816DC"/>
+    <w:lvl w:ilvl="0" w:tplc="04090001">
+      <w:start w:val="1"/>
+      <w:numFmt w:val="bullet"/>
+      <w:lvlText w:val=""/>
+      <w:lvlJc w:val="left"/>
+      <w:pPr>
+        <w:ind w:left="1080" w:hanging="360"/>
+      </w:pPr>
+      <w:rPr>
+        <w:rFonts w:ascii="Symbol" w:hAnsi="Symbol" w:hint="default"/>
+      </w:rPr>
+    </w:lvl>
+    <w:lvl w:ilvl="1" w:tplc="04090003" w:tentative="1">
+      <w:start w:val="1"/>
+      <w:numFmt w:val="bullet"/>
+      <w:lvlText w:val="o"/>
+      <w:lvlJc w:val="left"/>
+      <w:pPr>
+        <w:ind w:left="1800" w:hanging="360"/>
+      </w:pPr>
+      <w:rPr>
+        <w:rFonts w:ascii="Courier New" w:hAnsi="Courier New" w:cs="Courier New" w:hint="default"/>
+      </w:rPr>
+    </w:lvl>
+    <w:lvl w:ilvl="2" w:tplc="04090005" w:tentative="1">
+      <w:start w:val="1"/>
+      <w:numFmt w:val="bullet"/>
+      <w:lvlText w:val=""/>
+      <w:lvlJc w:val="left"/>
+      <w:pPr>
+        <w:ind w:left="2520" w:hanging="360"/>
+      </w:pPr>
+      <w:rPr>
+        <w:rFonts w:ascii="Wingdings" w:hAnsi="Wingdings" w:hint="default"/>
+      </w:rPr>
+    </w:lvl>
+    <w:lvl w:ilvl="3" w:tplc="04090001" w:tentative="1">
+      <w:start w:val="1"/>
+      <w:numFmt w:val="bullet"/>
+      <w:lvlText w:val=""/>
+      <w:lvlJc w:val="left"/>
+      <w:pPr>
+        <w:ind w:left="3240" w:hanging="360"/>
+      </w:pPr>
+      <w:rPr>
+        <w:rFonts w:ascii="Symbol" w:hAnsi="Symbol" w:hint="default"/>
+      </w:rPr>
+    </w:lvl>
+    <w:lvl w:ilvl="4" w:tplc="04090003" w:tentative="1">
+      <w:start w:val="1"/>
+      <w:numFmt w:val="bullet"/>
+      <w:lvlText w:val="o"/>
+      <w:lvlJc w:val="left"/>
+      <w:pPr>
+        <w:ind w:left="3960" w:hanging="360"/>
+      </w:pPr>
+      <w:rPr>
+        <w:rFonts w:ascii="Courier New" w:hAnsi="Courier New" w:cs="Courier New" w:hint="default"/>
+      </w:rPr>
+    </w:lvl>
+    <w:lvl w:ilvl="5" w:tplc="04090005" w:tentative="1">
+      <w:start w:val="1"/>
+      <w:numFmt w:val="bullet"/>
+      <w:lvlText w:val=""/>
+      <w:lvlJc w:val="left"/>
+      <w:pPr>
+        <w:ind w:left="4680" w:hanging="360"/>
+      </w:pPr>
+      <w:rPr>
+        <w:rFonts w:ascii="Wingdings" w:hAnsi="Wingdings" w:hint="default"/>
+      </w:rPr>
+    </w:lvl>
+    <w:lvl w:ilvl="6" w:tplc="04090001" w:tentative="1">
+      <w:start w:val="1"/>
+      <w:numFmt w:val="bullet"/>
+      <w:lvlText w:val=""/>
+      <w:lvlJc w:val="left"/>
+      <w:pPr>
+        <w:ind w:left="5400" w:hanging="360"/>
+      </w:pPr>
+      <w:rPr>
+        <w:rFonts w:ascii="Symbol" w:hAnsi="Symbol" w:hint="default"/>
+      </w:rPr>
+    </w:lvl>
+    <w:lvl w:ilvl="7" w:tplc="04090003" w:tentative="1">
+      <w:start w:val="1"/>
+      <w:numFmt w:val="bullet"/>
+      <w:lvlText w:val="o"/>
+      <w:lvlJc w:val="left"/>
+      <w:pPr>
+        <w:ind w:left="6120" w:hanging="360"/>
+      </w:pPr>
+      <w:rPr>
+        <w:rFonts w:ascii="Courier New" w:hAnsi="Courier New" w:cs="Courier New" w:hint="default"/>
+      </w:rPr>
+    </w:lvl>
+    <w:lvl w:ilvl="8" w:tplc="04090005" w:tentative="1">
+      <w:start w:val="1"/>
+      <w:numFmt w:val="bullet"/>
+      <w:lvlText w:val=""/>
+      <w:lvlJc w:val="left"/>
+      <w:pPr>
+        <w:ind w:left="6840" w:hanging="360"/>
+      </w:pPr>
+      <w:rPr>
+        <w:rFonts w:ascii="Wingdings" w:hAnsi="Wingdings" w:hint="default"/>
+      </w:rPr>
+    </w:lvl>
+  </w:abstractNum>
+  <w:abstractNum w:abstractNumId="1">
+    <w:nsid w:val="08AF5208"/>
+    <w:multiLevelType w:val="hybridMultilevel"/>
+    <w:tmpl w:val="7972A0BE"/>
+    <w:lvl w:ilvl="0" w:tplc="0409000F">
+      <w:start w:val="1"/>
+      <w:numFmt w:val="decimal"/>
+      <w:lvlText w:val="%1."/>
+      <w:lvlJc w:val="left"/>
+      <w:pPr>
+        <w:ind w:left="720" w:hanging="360"/>
+      </w:pPr>
+    </w:lvl>
+    <w:lvl w:ilvl="1" w:tplc="04090019" w:tentative="1">
+      <w:start w:val="1"/>
+      <w:numFmt w:val="lowerLetter"/>
+      <w:lvlText w:val="%2."/>
+      <w:lvlJc w:val="left"/>
+      <w:pPr>
+        <w:ind w:left="1440" w:hanging="360"/>
+      </w:pPr>
+    </w:lvl>
+    <w:lvl w:ilvl="2" w:tplc="0409001B" w:tentative="1">
+      <w:start w:val="1"/>
+      <w:numFmt w:val="lowerRoman"/>
+      <w:lvlText w:val="%3."/>
+      <w:lvlJc w:val="right"/>
+      <w:pPr>
+        <w:ind w:left="2160" w:hanging="180"/>
+      </w:pPr>
+    </w:lvl>
+    <w:lvl w:ilvl="3" w:tplc="0409000F" w:tentative="1">
+      <w:start w:val="1"/>
+      <w:numFmt w:val="decimal"/>
+      <w:lvlText w:val="%4."/>
+      <w:lvlJc w:val="left"/>
+      <w:pPr>
+        <w:ind w:left="2880" w:hanging="360"/>
+      </w:pPr>
+    </w:lvl>
+    <w:lvl w:ilvl="4" w:tplc="04090019" w:tentative="1">
+      <w:start w:val="1"/>
+      <w:numFmt w:val="lowerLetter"/>
+      <w:lvlText w:val="%5."/>
+      <w:lvlJc w:val="left"/>
+      <w:pPr>
+        <w:ind w:left="3600" w:hanging="360"/>
+      </w:pPr>
+    </w:lvl>
+    <w:lvl w:ilvl="5" w:tplc="0409001B" w:tentative="1">
+      <w:start w:val="1"/>
+      <w:numFmt w:val="lowerRoman"/>
+      <w:lvlText w:val="%6."/>
+      <w:lvlJc w:val="right"/>
+      <w:pPr>
+        <w:ind w:left="4320" w:hanging="180"/>
+      </w:pPr>
+    </w:lvl>
+    <w:lvl w:ilvl="6" w:tplc="0409000F" w:tentative="1">
+      <w:start w:val="1"/>
+      <w:numFmt w:val="decimal"/>
+      <w:lvlText w:val="%7."/>
+      <w:lvlJc w:val="left"/>
+      <w:pPr>
+        <w:ind w:left="5040" w:hanging="360"/>
+      </w:pPr>
+    </w:lvl>
+    <w:lvl w:ilvl="7" w:tplc="04090019" w:tentative="1">
+      <w:start w:val="1"/>
+      <w:numFmt w:val="lowerLetter"/>
+      <w:lvlText w:val="%8."/>
+      <w:lvlJc w:val="left"/>
+      <w:pPr>
+        <w:ind w:left="5760" w:hanging="360"/>
+      </w:pPr>
+    </w:lvl>
+    <w:lvl w:ilvl="8" w:tplc="0409001B" w:tentative="1">
+      <w:start w:val="1"/>
+      <w:numFmt w:val="lowerRoman"/>
+      <w:lvlText w:val="%9."/>
+      <w:lvlJc w:val="right"/>
+      <w:pPr>
+        <w:ind w:left="6480" w:hanging="180"/>
+      </w:pPr>
+    </w:lvl>
+  </w:abstractNum>
+  <w:abstractNum w:abstractNumId="2">
+    <w:nsid w:val="21533223"/>
+    <w:multiLevelType w:val="hybridMultilevel"/>
+    <w:tmpl w:val="475886CE"/>
+    <w:lvl w:ilvl="0" w:tplc="04090001">
+      <w:start w:val="1"/>
+      <w:numFmt w:val="bullet"/>
+      <w:lvlText w:val=""/>
+      <w:lvlJc w:val="left"/>
+      <w:pPr>
+        <w:ind w:left="1080" w:hanging="360"/>
+      </w:pPr>
+      <w:rPr>
+        <w:rFonts w:ascii="Symbol" w:hAnsi="Symbol" w:hint="default"/>
+      </w:rPr>
+    </w:lvl>
+    <w:lvl w:ilvl="1" w:tplc="04090003">
+      <w:start w:val="1"/>
+      <w:numFmt w:val="bullet"/>
+      <w:lvlText w:val="o"/>
+      <w:lvlJc w:val="left"/>
+      <w:pPr>
+        <w:ind w:left="1800" w:hanging="360"/>
+      </w:pPr>
+      <w:rPr>
+        <w:rFonts w:ascii="Courier New" w:hAnsi="Courier New" w:cs="Courier New" w:hint="default"/>
+      </w:rPr>
+    </w:lvl>
+    <w:lvl w:ilvl="2" w:tplc="04090005">
+      <w:start w:val="1"/>
+      <w:numFmt w:val="bullet"/>
+      <w:lvlText w:val=""/>
+      <w:lvlJc w:val="left"/>
+      <w:pPr>
+        <w:ind w:left="2520" w:hanging="360"/>
+      </w:pPr>
+      <w:rPr>
+        <w:rFonts w:ascii="Wingdings" w:hAnsi="Wingdings" w:hint="default"/>
+      </w:rPr>
+    </w:lvl>
+    <w:lvl w:ilvl="3" w:tplc="04090001" w:tentative="1">
+      <w:start w:val="1"/>
+      <w:numFmt w:val="bullet"/>
+      <w:lvlText w:val=""/>
+      <w:lvlJc w:val="left"/>
+      <w:pPr>
+        <w:ind w:left="3240" w:hanging="360"/>
+      </w:pPr>
+      <w:rPr>
+        <w:rFonts w:ascii="Symbol" w:hAnsi="Symbol" w:hint="default"/>
+      </w:rPr>
+    </w:lvl>
+    <w:lvl w:ilvl="4" w:tplc="04090003" w:tentative="1">
+      <w:start w:val="1"/>
+      <w:numFmt w:val="bullet"/>
+      <w:lvlText w:val="o"/>
+      <w:lvlJc w:val="left"/>
+      <w:pPr>
+        <w:ind w:left="3960" w:hanging="360"/>
+      </w:pPr>
+      <w:rPr>
+        <w:rFonts w:ascii="Courier New" w:hAnsi="Courier New" w:cs="Courier New" w:hint="default"/>
+      </w:rPr>
+    </w:lvl>
+    <w:lvl w:ilvl="5" w:tplc="04090005" w:tentative="1">
+      <w:start w:val="1"/>
+      <w:numFmt w:val="bullet"/>
+      <w:lvlText w:val=""/>
+      <w:lvlJc w:val="left"/>
+      <w:pPr>
+        <w:ind w:left="4680" w:hanging="360"/>
+      </w:pPr>
+      <w:rPr>
+        <w:rFonts w:ascii="Wingdings" w:hAnsi="Wingdings" w:hint="default"/>
+      </w:rPr>
+    </w:lvl>
+    <w:lvl w:ilvl="6" w:tplc="04090001" w:tentative="1">
+      <w:start w:val="1"/>
+      <w:numFmt w:val="bullet"/>
+      <w:lvlText w:val=""/>
+      <w:lvlJc w:val="left"/>
+      <w:pPr>
+        <w:ind w:left="5400" w:hanging="360"/>
+      </w:pPr>
+      <w:rPr>
+        <w:rFonts w:ascii="Symbol" w:hAnsi="Symbol" w:hint="default"/>
+      </w:rPr>
+    </w:lvl>
+    <w:lvl w:ilvl="7" w:tplc="04090003" w:tentative="1">
+      <w:start w:val="1"/>
+      <w:numFmt w:val="bullet"/>
+      <w:lvlText w:val="o"/>
+      <w:lvlJc w:val="left"/>
+      <w:pPr>
+        <w:ind w:left="6120" w:hanging="360"/>
+      </w:pPr>
+      <w:rPr>
+        <w:rFonts w:ascii="Courier New" w:hAnsi="Courier New" w:cs="Courier New" w:hint="default"/>
+      </w:rPr>
+    </w:lvl>
+    <w:lvl w:ilvl="8" w:tplc="04090005" w:tentative="1">
+      <w:start w:val="1"/>
+      <w:numFmt w:val="bullet"/>
+      <w:lvlText w:val=""/>
+      <w:lvlJc w:val="left"/>
+      <w:pPr>
+        <w:ind w:left="6840" w:hanging="360"/>
+      </w:pPr>
+      <w:rPr>
+        <w:rFonts w:ascii="Wingdings" w:hAnsi="Wingdings" w:hint="default"/>
+      </w:rPr>
+    </w:lvl>
+  </w:abstractNum>
+  <w:abstractNum w:abstractNumId="3">
     <w:nsid w:val="2B825585"/>
     <w:multiLevelType w:val="hybridMultilevel"/>
     <w:tmpl w:val="1CEAAC8C"/>
@@ -201,6 +2099,458 @@
       <w:lvlText w:val=""/>
       <w:lvlJc w:val="left"/>
       <w:pPr>
+        <w:ind w:left="1080" w:hanging="360"/>
+      </w:pPr>
+      <w:rPr>
+        <w:rFonts w:ascii="Symbol" w:hAnsi="Symbol" w:hint="default"/>
+      </w:rPr>
+    </w:lvl>
+    <w:lvl w:ilvl="1" w:tplc="04090003" w:tentative="1">
+      <w:start w:val="1"/>
+      <w:numFmt w:val="bullet"/>
+      <w:lvlText w:val="o"/>
+      <w:lvlJc w:val="left"/>
+      <w:pPr>
+        <w:ind w:left="1800" w:hanging="360"/>
+      </w:pPr>
+      <w:rPr>
+        <w:rFonts w:ascii="Courier New" w:hAnsi="Courier New" w:cs="Courier New" w:hint="default"/>
+      </w:rPr>
+    </w:lvl>
+    <w:lvl w:ilvl="2" w:tplc="04090005" w:tentative="1">
+      <w:start w:val="1"/>
+      <w:numFmt w:val="bullet"/>
+      <w:lvlText w:val=""/>
+      <w:lvlJc w:val="left"/>
+      <w:pPr>
+        <w:ind w:left="2520" w:hanging="360"/>
+      </w:pPr>
+      <w:rPr>
+        <w:rFonts w:ascii="Wingdings" w:hAnsi="Wingdings" w:hint="default"/>
+      </w:rPr>
+    </w:lvl>
+    <w:lvl w:ilvl="3" w:tplc="04090001" w:tentative="1">
+      <w:start w:val="1"/>
+      <w:numFmt w:val="bullet"/>
+      <w:lvlText w:val=""/>
+      <w:lvlJc w:val="left"/>
+      <w:pPr>
+        <w:ind w:left="3240" w:hanging="360"/>
+      </w:pPr>
+      <w:rPr>
+        <w:rFonts w:ascii="Symbol" w:hAnsi="Symbol" w:hint="default"/>
+      </w:rPr>
+    </w:lvl>
+    <w:lvl w:ilvl="4" w:tplc="04090003" w:tentative="1">
+      <w:start w:val="1"/>
+      <w:numFmt w:val="bullet"/>
+      <w:lvlText w:val="o"/>
+      <w:lvlJc w:val="left"/>
+      <w:pPr>
+        <w:ind w:left="3960" w:hanging="360"/>
+      </w:pPr>
+      <w:rPr>
+        <w:rFonts w:ascii="Courier New" w:hAnsi="Courier New" w:cs="Courier New" w:hint="default"/>
+      </w:rPr>
+    </w:lvl>
+    <w:lvl w:ilvl="5" w:tplc="04090005" w:tentative="1">
+      <w:start w:val="1"/>
+      <w:numFmt w:val="bullet"/>
+      <w:lvlText w:val=""/>
+      <w:lvlJc w:val="left"/>
+      <w:pPr>
+        <w:ind w:left="4680" w:hanging="360"/>
+      </w:pPr>
+      <w:rPr>
+        <w:rFonts w:ascii="Wingdings" w:hAnsi="Wingdings" w:hint="default"/>
+      </w:rPr>
+    </w:lvl>
+    <w:lvl w:ilvl="6" w:tplc="04090001" w:tentative="1">
+      <w:start w:val="1"/>
+      <w:numFmt w:val="bullet"/>
+      <w:lvlText w:val=""/>
+      <w:lvlJc w:val="left"/>
+      <w:pPr>
+        <w:ind w:left="5400" w:hanging="360"/>
+      </w:pPr>
+      <w:rPr>
+        <w:rFonts w:ascii="Symbol" w:hAnsi="Symbol" w:hint="default"/>
+      </w:rPr>
+    </w:lvl>
+    <w:lvl w:ilvl="7" w:tplc="04090003" w:tentative="1">
+      <w:start w:val="1"/>
+      <w:numFmt w:val="bullet"/>
+      <w:lvlText w:val="o"/>
+      <w:lvlJc w:val="left"/>
+      <w:pPr>
+        <w:ind w:left="6120" w:hanging="360"/>
+      </w:pPr>
+      <w:rPr>
+        <w:rFonts w:ascii="Courier New" w:hAnsi="Courier New" w:cs="Courier New" w:hint="default"/>
+      </w:rPr>
+    </w:lvl>
+    <w:lvl w:ilvl="8" w:tplc="04090005" w:tentative="1">
+      <w:start w:val="1"/>
+      <w:numFmt w:val="bullet"/>
+      <w:lvlText w:val=""/>
+      <w:lvlJc w:val="left"/>
+      <w:pPr>
+        <w:ind w:left="6840" w:hanging="360"/>
+      </w:pPr>
+      <w:rPr>
+        <w:rFonts w:ascii="Wingdings" w:hAnsi="Wingdings" w:hint="default"/>
+      </w:rPr>
+    </w:lvl>
+  </w:abstractNum>
+  <w:abstractNum w:abstractNumId="4">
+    <w:nsid w:val="30321B1A"/>
+    <w:multiLevelType w:val="hybridMultilevel"/>
+    <w:tmpl w:val="F28EF97A"/>
+    <w:lvl w:ilvl="0" w:tplc="04090001">
+      <w:start w:val="1"/>
+      <w:numFmt w:val="bullet"/>
+      <w:lvlText w:val=""/>
+      <w:lvlJc w:val="left"/>
+      <w:pPr>
+        <w:ind w:left="1080" w:hanging="360"/>
+      </w:pPr>
+      <w:rPr>
+        <w:rFonts w:ascii="Symbol" w:hAnsi="Symbol" w:hint="default"/>
+      </w:rPr>
+    </w:lvl>
+    <w:lvl w:ilvl="1" w:tplc="04090003">
+      <w:start w:val="1"/>
+      <w:numFmt w:val="bullet"/>
+      <w:lvlText w:val="o"/>
+      <w:lvlJc w:val="left"/>
+      <w:pPr>
+        <w:ind w:left="1800" w:hanging="360"/>
+      </w:pPr>
+      <w:rPr>
+        <w:rFonts w:ascii="Courier New" w:hAnsi="Courier New" w:cs="Courier New" w:hint="default"/>
+      </w:rPr>
+    </w:lvl>
+    <w:lvl w:ilvl="2" w:tplc="04090005" w:tentative="1">
+      <w:start w:val="1"/>
+      <w:numFmt w:val="bullet"/>
+      <w:lvlText w:val=""/>
+      <w:lvlJc w:val="left"/>
+      <w:pPr>
+        <w:ind w:left="2520" w:hanging="360"/>
+      </w:pPr>
+      <w:rPr>
+        <w:rFonts w:ascii="Wingdings" w:hAnsi="Wingdings" w:hint="default"/>
+      </w:rPr>
+    </w:lvl>
+    <w:lvl w:ilvl="3" w:tplc="04090001" w:tentative="1">
+      <w:start w:val="1"/>
+      <w:numFmt w:val="bullet"/>
+      <w:lvlText w:val=""/>
+      <w:lvlJc w:val="left"/>
+      <w:pPr>
+        <w:ind w:left="3240" w:hanging="360"/>
+      </w:pPr>
+      <w:rPr>
+        <w:rFonts w:ascii="Symbol" w:hAnsi="Symbol" w:hint="default"/>
+      </w:rPr>
+    </w:lvl>
+    <w:lvl w:ilvl="4" w:tplc="04090003" w:tentative="1">
+      <w:start w:val="1"/>
+      <w:numFmt w:val="bullet"/>
+      <w:lvlText w:val="o"/>
+      <w:lvlJc w:val="left"/>
+      <w:pPr>
+        <w:ind w:left="3960" w:hanging="360"/>
+      </w:pPr>
+      <w:rPr>
+        <w:rFonts w:ascii="Courier New" w:hAnsi="Courier New" w:cs="Courier New" w:hint="default"/>
+      </w:rPr>
+    </w:lvl>
+    <w:lvl w:ilvl="5" w:tplc="04090005" w:tentative="1">
+      <w:start w:val="1"/>
+      <w:numFmt w:val="bullet"/>
+      <w:lvlText w:val=""/>
+      <w:lvlJc w:val="left"/>
+      <w:pPr>
+        <w:ind w:left="4680" w:hanging="360"/>
+      </w:pPr>
+      <w:rPr>
+        <w:rFonts w:ascii="Wingdings" w:hAnsi="Wingdings" w:hint="default"/>
+      </w:rPr>
+    </w:lvl>
+    <w:lvl w:ilvl="6" w:tplc="04090001" w:tentative="1">
+      <w:start w:val="1"/>
+      <w:numFmt w:val="bullet"/>
+      <w:lvlText w:val=""/>
+      <w:lvlJc w:val="left"/>
+      <w:pPr>
+        <w:ind w:left="5400" w:hanging="360"/>
+      </w:pPr>
+      <w:rPr>
+        <w:rFonts w:ascii="Symbol" w:hAnsi="Symbol" w:hint="default"/>
+      </w:rPr>
+    </w:lvl>
+    <w:lvl w:ilvl="7" w:tplc="04090003" w:tentative="1">
+      <w:start w:val="1"/>
+      <w:numFmt w:val="bullet"/>
+      <w:lvlText w:val="o"/>
+      <w:lvlJc w:val="left"/>
+      <w:pPr>
+        <w:ind w:left="6120" w:hanging="360"/>
+      </w:pPr>
+      <w:rPr>
+        <w:rFonts w:ascii="Courier New" w:hAnsi="Courier New" w:cs="Courier New" w:hint="default"/>
+      </w:rPr>
+    </w:lvl>
+    <w:lvl w:ilvl="8" w:tplc="04090005" w:tentative="1">
+      <w:start w:val="1"/>
+      <w:numFmt w:val="bullet"/>
+      <w:lvlText w:val=""/>
+      <w:lvlJc w:val="left"/>
+      <w:pPr>
+        <w:ind w:left="6840" w:hanging="360"/>
+      </w:pPr>
+      <w:rPr>
+        <w:rFonts w:ascii="Wingdings" w:hAnsi="Wingdings" w:hint="default"/>
+      </w:rPr>
+    </w:lvl>
+  </w:abstractNum>
+  <w:abstractNum w:abstractNumId="5">
+    <w:nsid w:val="49337759"/>
+    <w:multiLevelType w:val="hybridMultilevel"/>
+    <w:tmpl w:val="BAC23298"/>
+    <w:lvl w:ilvl="0" w:tplc="04090001">
+      <w:start w:val="1"/>
+      <w:numFmt w:val="bullet"/>
+      <w:lvlText w:val=""/>
+      <w:lvlJc w:val="left"/>
+      <w:pPr>
+        <w:ind w:left="1080" w:hanging="360"/>
+      </w:pPr>
+      <w:rPr>
+        <w:rFonts w:ascii="Symbol" w:hAnsi="Symbol" w:hint="default"/>
+      </w:rPr>
+    </w:lvl>
+    <w:lvl w:ilvl="1" w:tplc="04090003">
+      <w:start w:val="1"/>
+      <w:numFmt w:val="bullet"/>
+      <w:lvlText w:val="o"/>
+      <w:lvlJc w:val="left"/>
+      <w:pPr>
+        <w:ind w:left="1800" w:hanging="360"/>
+      </w:pPr>
+      <w:rPr>
+        <w:rFonts w:ascii="Courier New" w:hAnsi="Courier New" w:cs="Courier New" w:hint="default"/>
+      </w:rPr>
+    </w:lvl>
+    <w:lvl w:ilvl="2" w:tplc="04090005" w:tentative="1">
+      <w:start w:val="1"/>
+      <w:numFmt w:val="bullet"/>
+      <w:lvlText w:val=""/>
+      <w:lvlJc w:val="left"/>
+      <w:pPr>
+        <w:ind w:left="2520" w:hanging="360"/>
+      </w:pPr>
+      <w:rPr>
+        <w:rFonts w:ascii="Wingdings" w:hAnsi="Wingdings" w:hint="default"/>
+      </w:rPr>
+    </w:lvl>
+    <w:lvl w:ilvl="3" w:tplc="04090001" w:tentative="1">
+      <w:start w:val="1"/>
+      <w:numFmt w:val="bullet"/>
+      <w:lvlText w:val=""/>
+      <w:lvlJc w:val="left"/>
+      <w:pPr>
+        <w:ind w:left="3240" w:hanging="360"/>
+      </w:pPr>
+      <w:rPr>
+        <w:rFonts w:ascii="Symbol" w:hAnsi="Symbol" w:hint="default"/>
+      </w:rPr>
+    </w:lvl>
+    <w:lvl w:ilvl="4" w:tplc="04090003" w:tentative="1">
+      <w:start w:val="1"/>
+      <w:numFmt w:val="bullet"/>
+      <w:lvlText w:val="o"/>
+      <w:lvlJc w:val="left"/>
+      <w:pPr>
+        <w:ind w:left="3960" w:hanging="360"/>
+      </w:pPr>
+      <w:rPr>
+        <w:rFonts w:ascii="Courier New" w:hAnsi="Courier New" w:cs="Courier New" w:hint="default"/>
+      </w:rPr>
+    </w:lvl>
+    <w:lvl w:ilvl="5" w:tplc="04090005" w:tentative="1">
+      <w:start w:val="1"/>
+      <w:numFmt w:val="bullet"/>
+      <w:lvlText w:val=""/>
+      <w:lvlJc w:val="left"/>
+      <w:pPr>
+        <w:ind w:left="4680" w:hanging="360"/>
+      </w:pPr>
+      <w:rPr>
+        <w:rFonts w:ascii="Wingdings" w:hAnsi="Wingdings" w:hint="default"/>
+      </w:rPr>
+    </w:lvl>
+    <w:lvl w:ilvl="6" w:tplc="04090001" w:tentative="1">
+      <w:start w:val="1"/>
+      <w:numFmt w:val="bullet"/>
+      <w:lvlText w:val=""/>
+      <w:lvlJc w:val="left"/>
+      <w:pPr>
+        <w:ind w:left="5400" w:hanging="360"/>
+      </w:pPr>
+      <w:rPr>
+        <w:rFonts w:ascii="Symbol" w:hAnsi="Symbol" w:hint="default"/>
+      </w:rPr>
+    </w:lvl>
+    <w:lvl w:ilvl="7" w:tplc="04090003" w:tentative="1">
+      <w:start w:val="1"/>
+      <w:numFmt w:val="bullet"/>
+      <w:lvlText w:val="o"/>
+      <w:lvlJc w:val="left"/>
+      <w:pPr>
+        <w:ind w:left="6120" w:hanging="360"/>
+      </w:pPr>
+      <w:rPr>
+        <w:rFonts w:ascii="Courier New" w:hAnsi="Courier New" w:cs="Courier New" w:hint="default"/>
+      </w:rPr>
+    </w:lvl>
+    <w:lvl w:ilvl="8" w:tplc="04090005" w:tentative="1">
+      <w:start w:val="1"/>
+      <w:numFmt w:val="bullet"/>
+      <w:lvlText w:val=""/>
+      <w:lvlJc w:val="left"/>
+      <w:pPr>
+        <w:ind w:left="6840" w:hanging="360"/>
+      </w:pPr>
+      <w:rPr>
+        <w:rFonts w:ascii="Wingdings" w:hAnsi="Wingdings" w:hint="default"/>
+      </w:rPr>
+    </w:lvl>
+  </w:abstractNum>
+  <w:abstractNum w:abstractNumId="6">
+    <w:nsid w:val="4D6E2EE2"/>
+    <w:multiLevelType w:val="hybridMultilevel"/>
+    <w:tmpl w:val="7BD40C84"/>
+    <w:lvl w:ilvl="0" w:tplc="04090001">
+      <w:start w:val="1"/>
+      <w:numFmt w:val="bullet"/>
+      <w:lvlText w:val=""/>
+      <w:lvlJc w:val="left"/>
+      <w:pPr>
+        <w:ind w:left="1080" w:hanging="360"/>
+      </w:pPr>
+      <w:rPr>
+        <w:rFonts w:ascii="Symbol" w:hAnsi="Symbol" w:hint="default"/>
+      </w:rPr>
+    </w:lvl>
+    <w:lvl w:ilvl="1" w:tplc="04090003">
+      <w:start w:val="1"/>
+      <w:numFmt w:val="bullet"/>
+      <w:lvlText w:val="o"/>
+      <w:lvlJc w:val="left"/>
+      <w:pPr>
+        <w:ind w:left="1800" w:hanging="360"/>
+      </w:pPr>
+      <w:rPr>
+        <w:rFonts w:ascii="Courier New" w:hAnsi="Courier New" w:cs="Courier New" w:hint="default"/>
+      </w:rPr>
+    </w:lvl>
+    <w:lvl w:ilvl="2" w:tplc="04090005">
+      <w:start w:val="1"/>
+      <w:numFmt w:val="bullet"/>
+      <w:lvlText w:val=""/>
+      <w:lvlJc w:val="left"/>
+      <w:pPr>
+        <w:ind w:left="2520" w:hanging="360"/>
+      </w:pPr>
+      <w:rPr>
+        <w:rFonts w:ascii="Wingdings" w:hAnsi="Wingdings" w:hint="default"/>
+      </w:rPr>
+    </w:lvl>
+    <w:lvl w:ilvl="3" w:tplc="04090001" w:tentative="1">
+      <w:start w:val="1"/>
+      <w:numFmt w:val="bullet"/>
+      <w:lvlText w:val=""/>
+      <w:lvlJc w:val="left"/>
+      <w:pPr>
+        <w:ind w:left="3240" w:hanging="360"/>
+      </w:pPr>
+      <w:rPr>
+        <w:rFonts w:ascii="Symbol" w:hAnsi="Symbol" w:hint="default"/>
+      </w:rPr>
+    </w:lvl>
+    <w:lvl w:ilvl="4" w:tplc="04090003" w:tentative="1">
+      <w:start w:val="1"/>
+      <w:numFmt w:val="bullet"/>
+      <w:lvlText w:val="o"/>
+      <w:lvlJc w:val="left"/>
+      <w:pPr>
+        <w:ind w:left="3960" w:hanging="360"/>
+      </w:pPr>
+      <w:rPr>
+        <w:rFonts w:ascii="Courier New" w:hAnsi="Courier New" w:cs="Courier New" w:hint="default"/>
+      </w:rPr>
+    </w:lvl>
+    <w:lvl w:ilvl="5" w:tplc="04090005" w:tentative="1">
+      <w:start w:val="1"/>
+      <w:numFmt w:val="bullet"/>
+      <w:lvlText w:val=""/>
+      <w:lvlJc w:val="left"/>
+      <w:pPr>
+        <w:ind w:left="4680" w:hanging="360"/>
+      </w:pPr>
+      <w:rPr>
+        <w:rFonts w:ascii="Wingdings" w:hAnsi="Wingdings" w:hint="default"/>
+      </w:rPr>
+    </w:lvl>
+    <w:lvl w:ilvl="6" w:tplc="04090001" w:tentative="1">
+      <w:start w:val="1"/>
+      <w:numFmt w:val="bullet"/>
+      <w:lvlText w:val=""/>
+      <w:lvlJc w:val="left"/>
+      <w:pPr>
+        <w:ind w:left="5400" w:hanging="360"/>
+      </w:pPr>
+      <w:rPr>
+        <w:rFonts w:ascii="Symbol" w:hAnsi="Symbol" w:hint="default"/>
+      </w:rPr>
+    </w:lvl>
+    <w:lvl w:ilvl="7" w:tplc="04090003" w:tentative="1">
+      <w:start w:val="1"/>
+      <w:numFmt w:val="bullet"/>
+      <w:lvlText w:val="o"/>
+      <w:lvlJc w:val="left"/>
+      <w:pPr>
+        <w:ind w:left="6120" w:hanging="360"/>
+      </w:pPr>
+      <w:rPr>
+        <w:rFonts w:ascii="Courier New" w:hAnsi="Courier New" w:cs="Courier New" w:hint="default"/>
+      </w:rPr>
+    </w:lvl>
+    <w:lvl w:ilvl="8" w:tplc="04090005" w:tentative="1">
+      <w:start w:val="1"/>
+      <w:numFmt w:val="bullet"/>
+      <w:lvlText w:val=""/>
+      <w:lvlJc w:val="left"/>
+      <w:pPr>
+        <w:ind w:left="6840" w:hanging="360"/>
+      </w:pPr>
+      <w:rPr>
+        <w:rFonts w:ascii="Wingdings" w:hAnsi="Wingdings" w:hint="default"/>
+      </w:rPr>
+    </w:lvl>
+  </w:abstractNum>
+  <w:abstractNum w:abstractNumId="7">
+    <w:nsid w:val="63661104"/>
+    <w:multiLevelType w:val="hybridMultilevel"/>
+    <w:tmpl w:val="0EC280E6"/>
+    <w:lvl w:ilvl="0" w:tplc="04090001">
+      <w:start w:val="1"/>
+      <w:numFmt w:val="bullet"/>
+      <w:lvlText w:val=""/>
+      <w:lvlJc w:val="left"/>
+      <w:pPr>
         <w:ind w:left="720" w:hanging="360"/>
       </w:pPr>
       <w:rPr>
@@ -208,6 +2558,119 @@
       </w:rPr>
     </w:lvl>
     <w:lvl w:ilvl="1" w:tplc="04090003" w:tentative="1">
+      <w:start w:val="1"/>
+      <w:numFmt w:val="bullet"/>
+      <w:lvlText w:val="o"/>
+      <w:lvlJc w:val="left"/>
+      <w:pPr>
+        <w:ind w:left="1440" w:hanging="360"/>
+      </w:pPr>
+      <w:rPr>
+        <w:rFonts w:ascii="Courier New" w:hAnsi="Courier New" w:cs="Courier New" w:hint="default"/>
+      </w:rPr>
+    </w:lvl>
+    <w:lvl w:ilvl="2" w:tplc="04090005" w:tentative="1">
+      <w:start w:val="1"/>
+      <w:numFmt w:val="bullet"/>
+      <w:lvlText w:val=""/>
+      <w:lvlJc w:val="left"/>
+      <w:pPr>
+        <w:ind w:left="2160" w:hanging="360"/>
+      </w:pPr>
+      <w:rPr>
+        <w:rFonts w:ascii="Wingdings" w:hAnsi="Wingdings" w:hint="default"/>
+      </w:rPr>
+    </w:lvl>
+    <w:lvl w:ilvl="3" w:tplc="04090001" w:tentative="1">
+      <w:start w:val="1"/>
+      <w:numFmt w:val="bullet"/>
+      <w:lvlText w:val=""/>
+      <w:lvlJc w:val="left"/>
+      <w:pPr>
+        <w:ind w:left="2880" w:hanging="360"/>
+      </w:pPr>
+      <w:rPr>
+        <w:rFonts w:ascii="Symbol" w:hAnsi="Symbol" w:hint="default"/>
+      </w:rPr>
+    </w:lvl>
+    <w:lvl w:ilvl="4" w:tplc="04090003" w:tentative="1">
+      <w:start w:val="1"/>
+      <w:numFmt w:val="bullet"/>
+      <w:lvlText w:val="o"/>
+      <w:lvlJc w:val="left"/>
+      <w:pPr>
+        <w:ind w:left="3600" w:hanging="360"/>
+      </w:pPr>
+      <w:rPr>
+        <w:rFonts w:ascii="Courier New" w:hAnsi="Courier New" w:cs="Courier New" w:hint="default"/>
+      </w:rPr>
+    </w:lvl>
+    <w:lvl w:ilvl="5" w:tplc="04090005" w:tentative="1">
+      <w:start w:val="1"/>
+      <w:numFmt w:val="bullet"/>
+      <w:lvlText w:val=""/>
+      <w:lvlJc w:val="left"/>
+      <w:pPr>
+        <w:ind w:left="4320" w:hanging="360"/>
+      </w:pPr>
+      <w:rPr>
+        <w:rFonts w:ascii="Wingdings" w:hAnsi="Wingdings" w:hint="default"/>
+      </w:rPr>
+    </w:lvl>
+    <w:lvl w:ilvl="6" w:tplc="04090001" w:tentative="1">
+      <w:start w:val="1"/>
+      <w:numFmt w:val="bullet"/>
+      <w:lvlText w:val=""/>
+      <w:lvlJc w:val="left"/>
+      <w:pPr>
+        <w:ind w:left="5040" w:hanging="360"/>
+      </w:pPr>
+      <w:rPr>
+        <w:rFonts w:ascii="Symbol" w:hAnsi="Symbol" w:hint="default"/>
+      </w:rPr>
+    </w:lvl>
+    <w:lvl w:ilvl="7" w:tplc="04090003" w:tentative="1">
+      <w:start w:val="1"/>
+      <w:numFmt w:val="bullet"/>
+      <w:lvlText w:val="o"/>
+      <w:lvlJc w:val="left"/>
+      <w:pPr>
+        <w:ind w:left="5760" w:hanging="360"/>
+      </w:pPr>
+      <w:rPr>
+        <w:rFonts w:ascii="Courier New" w:hAnsi="Courier New" w:cs="Courier New" w:hint="default"/>
+      </w:rPr>
+    </w:lvl>
+    <w:lvl w:ilvl="8" w:tplc="04090005" w:tentative="1">
+      <w:start w:val="1"/>
+      <w:numFmt w:val="bullet"/>
+      <w:lvlText w:val=""/>
+      <w:lvlJc w:val="left"/>
+      <w:pPr>
+        <w:ind w:left="6480" w:hanging="360"/>
+      </w:pPr>
+      <w:rPr>
+        <w:rFonts w:ascii="Wingdings" w:hAnsi="Wingdings" w:hint="default"/>
+      </w:rPr>
+    </w:lvl>
+  </w:abstractNum>
+  <w:abstractNum w:abstractNumId="8">
+    <w:nsid w:val="6B5F6556"/>
+    <w:multiLevelType w:val="hybridMultilevel"/>
+    <w:tmpl w:val="B39AA7F0"/>
+    <w:lvl w:ilvl="0" w:tplc="04090001">
+      <w:start w:val="1"/>
+      <w:numFmt w:val="bullet"/>
+      <w:lvlText w:val=""/>
+      <w:lvlJc w:val="left"/>
+      <w:pPr>
+        <w:ind w:left="720" w:hanging="360"/>
+      </w:pPr>
+      <w:rPr>
+        <w:rFonts w:ascii="Symbol" w:hAnsi="Symbol" w:hint="default"/>
+      </w:rPr>
+    </w:lvl>
+    <w:lvl w:ilvl="1" w:tplc="04090003">
       <w:start w:val="1"/>
       <w:numFmt w:val="bullet"/>
       <w:lvlText w:val="o"/>
@@ -305,7 +2768,31 @@
     </w:lvl>
   </w:abstractNum>
   <w:num w:numId="1">
+    <w:abstractNumId w:val="3"/>
+  </w:num>
+  <w:num w:numId="2">
     <w:abstractNumId w:val="0"/>
+  </w:num>
+  <w:num w:numId="3">
+    <w:abstractNumId w:val="6"/>
+  </w:num>
+  <w:num w:numId="4">
+    <w:abstractNumId w:val="5"/>
+  </w:num>
+  <w:num w:numId="5">
+    <w:abstractNumId w:val="2"/>
+  </w:num>
+  <w:num w:numId="6">
+    <w:abstractNumId w:val="4"/>
+  </w:num>
+  <w:num w:numId="7">
+    <w:abstractNumId w:val="1"/>
+  </w:num>
+  <w:num w:numId="8">
+    <w:abstractNumId w:val="7"/>
+  </w:num>
+  <w:num w:numId="9">
+    <w:abstractNumId w:val="8"/>
   </w:num>
 </w:numbering>
 </file>
@@ -473,7 +2960,6 @@
   <w:style w:type="character" w:default="1" w:styleId="DefaultParagraphFont">
     <w:name w:val="Default Paragraph Font"/>
     <w:uiPriority w:val="1"/>
-    <w:semiHidden/>
     <w:unhideWhenUsed/>
   </w:style>
   <w:style w:type="table" w:default="1" w:styleId="TableNormal">
@@ -507,6 +2993,80 @@
       <w:ind w:left="720"/>
       <w:contextualSpacing/>
     </w:pPr>
+  </w:style>
+  <w:style w:type="paragraph" w:styleId="BalloonText">
+    <w:name w:val="Balloon Text"/>
+    <w:basedOn w:val="Normal"/>
+    <w:link w:val="BalloonTextChar"/>
+    <w:uiPriority w:val="99"/>
+    <w:semiHidden/>
+    <w:unhideWhenUsed/>
+    <w:rsid w:val="00E614F3"/>
+    <w:pPr>
+      <w:spacing w:after="0" w:line="240" w:lineRule="auto"/>
+    </w:pPr>
+    <w:rPr>
+      <w:rFonts w:ascii="Tahoma" w:hAnsi="Tahoma" w:cs="Tahoma"/>
+      <w:sz w:val="16"/>
+      <w:szCs w:val="16"/>
+    </w:rPr>
+  </w:style>
+  <w:style w:type="character" w:customStyle="1" w:styleId="BalloonTextChar">
+    <w:name w:val="Balloon Text Char"/>
+    <w:basedOn w:val="DefaultParagraphFont"/>
+    <w:link w:val="BalloonText"/>
+    <w:uiPriority w:val="99"/>
+    <w:semiHidden/>
+    <w:rsid w:val="00E614F3"/>
+    <w:rPr>
+      <w:rFonts w:ascii="Tahoma" w:hAnsi="Tahoma" w:cs="Tahoma"/>
+      <w:sz w:val="16"/>
+      <w:szCs w:val="16"/>
+    </w:rPr>
+  </w:style>
+  <w:style w:type="paragraph" w:styleId="Header">
+    <w:name w:val="header"/>
+    <w:basedOn w:val="Normal"/>
+    <w:link w:val="HeaderChar"/>
+    <w:uiPriority w:val="99"/>
+    <w:unhideWhenUsed/>
+    <w:rsid w:val="00494C92"/>
+    <w:pPr>
+      <w:tabs>
+        <w:tab w:val="center" w:pos="4680"/>
+        <w:tab w:val="right" w:pos="9360"/>
+      </w:tabs>
+      <w:spacing w:after="0" w:line="240" w:lineRule="auto"/>
+    </w:pPr>
+  </w:style>
+  <w:style w:type="character" w:customStyle="1" w:styleId="HeaderChar">
+    <w:name w:val="Header Char"/>
+    <w:basedOn w:val="DefaultParagraphFont"/>
+    <w:link w:val="Header"/>
+    <w:uiPriority w:val="99"/>
+    <w:rsid w:val="00494C92"/>
+  </w:style>
+  <w:style w:type="paragraph" w:styleId="Footer">
+    <w:name w:val="footer"/>
+    <w:basedOn w:val="Normal"/>
+    <w:link w:val="FooterChar"/>
+    <w:uiPriority w:val="99"/>
+    <w:unhideWhenUsed/>
+    <w:rsid w:val="00494C92"/>
+    <w:pPr>
+      <w:tabs>
+        <w:tab w:val="center" w:pos="4680"/>
+        <w:tab w:val="right" w:pos="9360"/>
+      </w:tabs>
+      <w:spacing w:after="0" w:line="240" w:lineRule="auto"/>
+    </w:pPr>
+  </w:style>
+  <w:style w:type="character" w:customStyle="1" w:styleId="FooterChar">
+    <w:name w:val="Footer Char"/>
+    <w:basedOn w:val="DefaultParagraphFont"/>
+    <w:link w:val="Footer"/>
+    <w:uiPriority w:val="99"/>
+    <w:rsid w:val="00494C92"/>
   </w:style>
 </w:styles>
 </file>
@@ -674,7 +3234,6 @@
   <w:style w:type="character" w:default="1" w:styleId="DefaultParagraphFont">
     <w:name w:val="Default Paragraph Font"/>
     <w:uiPriority w:val="1"/>
-    <w:semiHidden/>
     <w:unhideWhenUsed/>
   </w:style>
   <w:style w:type="table" w:default="1" w:styleId="TableNormal">
@@ -708,6 +3267,80 @@
       <w:ind w:left="720"/>
       <w:contextualSpacing/>
     </w:pPr>
+  </w:style>
+  <w:style w:type="paragraph" w:styleId="BalloonText">
+    <w:name w:val="Balloon Text"/>
+    <w:basedOn w:val="Normal"/>
+    <w:link w:val="BalloonTextChar"/>
+    <w:uiPriority w:val="99"/>
+    <w:semiHidden/>
+    <w:unhideWhenUsed/>
+    <w:rsid w:val="00E614F3"/>
+    <w:pPr>
+      <w:spacing w:after="0" w:line="240" w:lineRule="auto"/>
+    </w:pPr>
+    <w:rPr>
+      <w:rFonts w:ascii="Tahoma" w:hAnsi="Tahoma" w:cs="Tahoma"/>
+      <w:sz w:val="16"/>
+      <w:szCs w:val="16"/>
+    </w:rPr>
+  </w:style>
+  <w:style w:type="character" w:customStyle="1" w:styleId="BalloonTextChar">
+    <w:name w:val="Balloon Text Char"/>
+    <w:basedOn w:val="DefaultParagraphFont"/>
+    <w:link w:val="BalloonText"/>
+    <w:uiPriority w:val="99"/>
+    <w:semiHidden/>
+    <w:rsid w:val="00E614F3"/>
+    <w:rPr>
+      <w:rFonts w:ascii="Tahoma" w:hAnsi="Tahoma" w:cs="Tahoma"/>
+      <w:sz w:val="16"/>
+      <w:szCs w:val="16"/>
+    </w:rPr>
+  </w:style>
+  <w:style w:type="paragraph" w:styleId="Header">
+    <w:name w:val="header"/>
+    <w:basedOn w:val="Normal"/>
+    <w:link w:val="HeaderChar"/>
+    <w:uiPriority w:val="99"/>
+    <w:unhideWhenUsed/>
+    <w:rsid w:val="00494C92"/>
+    <w:pPr>
+      <w:tabs>
+        <w:tab w:val="center" w:pos="4680"/>
+        <w:tab w:val="right" w:pos="9360"/>
+      </w:tabs>
+      <w:spacing w:after="0" w:line="240" w:lineRule="auto"/>
+    </w:pPr>
+  </w:style>
+  <w:style w:type="character" w:customStyle="1" w:styleId="HeaderChar">
+    <w:name w:val="Header Char"/>
+    <w:basedOn w:val="DefaultParagraphFont"/>
+    <w:link w:val="Header"/>
+    <w:uiPriority w:val="99"/>
+    <w:rsid w:val="00494C92"/>
+  </w:style>
+  <w:style w:type="paragraph" w:styleId="Footer">
+    <w:name w:val="footer"/>
+    <w:basedOn w:val="Normal"/>
+    <w:link w:val="FooterChar"/>
+    <w:uiPriority w:val="99"/>
+    <w:unhideWhenUsed/>
+    <w:rsid w:val="00494C92"/>
+    <w:pPr>
+      <w:tabs>
+        <w:tab w:val="center" w:pos="4680"/>
+        <w:tab w:val="right" w:pos="9360"/>
+      </w:tabs>
+      <w:spacing w:after="0" w:line="240" w:lineRule="auto"/>
+    </w:pPr>
+  </w:style>
+  <w:style w:type="character" w:customStyle="1" w:styleId="FooterChar">
+    <w:name w:val="Footer Char"/>
+    <w:basedOn w:val="DefaultParagraphFont"/>
+    <w:link w:val="Footer"/>
+    <w:uiPriority w:val="99"/>
+    <w:rsid w:val="00494C92"/>
   </w:style>
 </w:styles>
 </file>

</xml_diff>